<commit_message>
preparing meeting with Sascha
</commit_message>
<xml_diff>
--- a/Opinion_paper/naturalness_opinion_paper_v2.docx
+++ b/Opinion_paper/naturalness_opinion_paper_v2.docx
@@ -1,6 +1,6 @@
 
 <file path=word/document.xml><?xml version="1.0" encoding="utf-8"?>
-<w:document xmlns:wpc="http://schemas.microsoft.com/office/word/2010/wordprocessingCanvas" xmlns:cx="http://schemas.microsoft.com/office/drawing/2014/chartex" xmlns:cx1="http://schemas.microsoft.com/office/drawing/2015/9/8/chartex" xmlns:cx2="http://schemas.microsoft.com/office/drawing/2015/10/21/chartex" xmlns:cx3="http://schemas.microsoft.com/office/drawing/2016/5/9/chartex" xmlns:cx4="http://schemas.microsoft.com/office/drawing/2016/5/10/chartex" xmlns:cx5="http://schemas.microsoft.com/office/drawing/2016/5/11/chartex" xmlns:cx6="http://schemas.microsoft.com/office/drawing/2016/5/12/chartex" xmlns:cx7="http://schemas.microsoft.com/office/drawing/2016/5/13/chartex" xmlns:cx8="http://schemas.microsoft.com/office/drawing/2016/5/14/chartex" xmlns:mc="http://schemas.openxmlformats.org/markup-compatibility/2006" xmlns:aink="http://schemas.microsoft.com/office/drawing/2016/ink" xmlns:am3d="http://schemas.microsoft.com/office/drawing/2017/model3d" xmlns:o="urn:schemas-microsoft-com:office:office" xmlns:oel="http://schemas.microsoft.com/office/2019/extlst" xmlns:r="http://schemas.openxmlformats.org/officeDocument/2006/relationships" xmlns:m="http://schemas.openxmlformats.org/officeDocument/2006/math" xmlns:v="urn:schemas-microsoft-com:vml" xmlns:wp14="http://schemas.microsoft.com/office/word/2010/wordprocessingDrawing" xmlns:wp="http://schemas.openxmlformats.org/drawingml/2006/wordprocessingDrawing" xmlns:w10="urn:schemas-microsoft-com:office:word" xmlns:w="http://schemas.openxmlformats.org/wordprocessingml/2006/main" xmlns:w14="http://schemas.microsoft.com/office/word/2010/wordml" xmlns:w15="http://schemas.microsoft.com/office/word/2012/wordml" xmlns:w16cex="http://schemas.microsoft.com/office/word/2018/wordml/cex" xmlns:w16cid="http://schemas.microsoft.com/office/word/2016/wordml/cid" xmlns:w16="http://schemas.microsoft.com/office/word/2018/wordml" xmlns:w16sdtdh="http://schemas.microsoft.com/office/word/2020/wordml/sdtdatahash" xmlns:w16se="http://schemas.microsoft.com/office/word/2015/wordml/symex" xmlns:wpg="http://schemas.microsoft.com/office/word/2010/wordprocessingGroup" xmlns:wpi="http://schemas.microsoft.com/office/word/2010/wordprocessingInk" xmlns:wne="http://schemas.microsoft.com/office/word/2006/wordml" xmlns:wps="http://schemas.microsoft.com/office/word/2010/wordprocessingShape" mc:Ignorable="w14 w15 w16se w16cid w16 w16cex w16sdtdh wp14">
+<w:document xmlns:wpc="http://schemas.microsoft.com/office/word/2010/wordprocessingCanvas" xmlns:cx="http://schemas.microsoft.com/office/drawing/2014/chartex" xmlns:cx1="http://schemas.microsoft.com/office/drawing/2015/9/8/chartex" xmlns:cx2="http://schemas.microsoft.com/office/drawing/2015/10/21/chartex" xmlns:cx3="http://schemas.microsoft.com/office/drawing/2016/5/9/chartex" xmlns:cx4="http://schemas.microsoft.com/office/drawing/2016/5/10/chartex" xmlns:cx5="http://schemas.microsoft.com/office/drawing/2016/5/11/chartex" xmlns:cx6="http://schemas.microsoft.com/office/drawing/2016/5/12/chartex" xmlns:cx7="http://schemas.microsoft.com/office/drawing/2016/5/13/chartex" xmlns:cx8="http://schemas.microsoft.com/office/drawing/2016/5/14/chartex" xmlns:mc="http://schemas.openxmlformats.org/markup-compatibility/2006" xmlns:aink="http://schemas.microsoft.com/office/drawing/2016/ink" xmlns:am3d="http://schemas.microsoft.com/office/drawing/2017/model3d" xmlns:o="urn:schemas-microsoft-com:office:office" xmlns:r="http://schemas.openxmlformats.org/officeDocument/2006/relationships" xmlns:m="http://schemas.openxmlformats.org/officeDocument/2006/math" xmlns:v="urn:schemas-microsoft-com:vml" xmlns:wp14="http://schemas.microsoft.com/office/word/2010/wordprocessingDrawing" xmlns:wp="http://schemas.openxmlformats.org/drawingml/2006/wordprocessingDrawing" xmlns:w10="urn:schemas-microsoft-com:office:word" xmlns:w="http://schemas.openxmlformats.org/wordprocessingml/2006/main" xmlns:w14="http://schemas.microsoft.com/office/word/2010/wordml" xmlns:w15="http://schemas.microsoft.com/office/word/2012/wordml" xmlns:w16cid="http://schemas.microsoft.com/office/word/2016/wordml/cid" xmlns:w16se="http://schemas.microsoft.com/office/word/2015/wordml/symex" xmlns:wpg="http://schemas.microsoft.com/office/word/2010/wordprocessingGroup" xmlns:wpi="http://schemas.microsoft.com/office/word/2010/wordprocessingInk" xmlns:wne="http://schemas.microsoft.com/office/word/2006/wordml" xmlns:wps="http://schemas.microsoft.com/office/word/2010/wordprocessingShape" mc:Ignorable="w14 w15 w16se w16cid wp14">
   <w:body>
     <w:p>
       <w:pPr>
@@ -2474,21 +2474,7 @@
         <w:rPr>
           <w:lang w:val="en-US"/>
         </w:rPr>
-        <w:t xml:space="preserve">lacks a consistent definition in the literature. In fact, after reviewing </w:t>
-      </w:r>
-      <w:proofErr w:type="gramStart"/>
-      <w:r>
-        <w:rPr>
-          <w:lang w:val="en-US"/>
-        </w:rPr>
-        <w:t>a number of</w:t>
-      </w:r>
-      <w:proofErr w:type="gramEnd"/>
-      <w:r>
-        <w:rPr>
-          <w:lang w:val="en-US"/>
-        </w:rPr>
-        <w:t xml:space="preserve"> </w:t>
+        <w:t xml:space="preserve">lacks a consistent definition in the literature. In fact, after reviewing a number of </w:t>
       </w:r>
       <w:r>
         <w:rPr>
@@ -3036,9 +3022,9 @@
           <w:noProof/>
         </w:rPr>
         <w:drawing>
-          <wp:inline distT="0" distB="0" distL="0" distR="0" wp14:anchorId="724CC7EC" wp14:editId="069E9ADB">
-            <wp:extent cx="5086280" cy="3729123"/>
-            <wp:effectExtent l="0" t="0" r="635" b="5080"/>
+          <wp:inline distT="0" distB="0" distL="0" distR="0" wp14:anchorId="724CC7EC" wp14:editId="22666864">
+            <wp:extent cx="3729123" cy="3729123"/>
+            <wp:effectExtent l="0" t="0" r="5080" b="5080"/>
             <wp:docPr id="7" name="Grafik 6">
               <a:extLst xmlns:a="http://schemas.openxmlformats.org/drawingml/2006/main">
                 <a:ext uri="{FF2B5EF4-FFF2-40B4-BE49-F238E27FC236}">
@@ -3064,21 +3050,22 @@
                       <a:picLocks noChangeAspect="1"/>
                     </pic:cNvPicPr>
                   </pic:nvPicPr>
-                  <pic:blipFill rotWithShape="1">
-                    <a:blip r:embed="rId8">
+                  <pic:blipFill>
+                    <a:blip r:embed="rId8" cstate="print">
                       <a:extLst>
                         <a:ext uri="{28A0092B-C50C-407E-A947-70E740481C1C}">
                           <a14:useLocalDpi xmlns:a14="http://schemas.microsoft.com/office/drawing/2010/main" val="0"/>
                         </a:ext>
                       </a:extLst>
                     </a:blip>
-                    <a:srcRect l="22484" t="23487" r="23137" b="20696"/>
-                    <a:stretch/>
+                    <a:stretch>
+                      <a:fillRect/>
+                    </a:stretch>
                   </pic:blipFill>
                   <pic:spPr>
                     <a:xfrm>
                       <a:off x="0" y="0"/>
-                      <a:ext cx="5086280" cy="3729123"/>
+                      <a:ext cx="3729123" cy="3729123"/>
                     </a:xfrm>
                     <a:prstGeom prst="rect">
                       <a:avLst/>
@@ -3804,21 +3791,7 @@
         <w:rPr>
           <w:lang w:val="en-US"/>
         </w:rPr>
-        <w:t xml:space="preserve"> patterns only emerge when pooling evidence from all available angles. For example, across synthetic, </w:t>
-      </w:r>
-      <w:proofErr w:type="gramStart"/>
-      <w:r>
-        <w:rPr>
-          <w:lang w:val="en-US"/>
-        </w:rPr>
-        <w:t>pathological</w:t>
-      </w:r>
-      <w:proofErr w:type="gramEnd"/>
-      <w:r>
-        <w:rPr>
-          <w:lang w:val="en-US"/>
-        </w:rPr>
-        <w:t xml:space="preserve"> and acoustically manipulated voices</w:t>
+        <w:t xml:space="preserve"> patterns only emerge when pooling evidence from all available angles. For example, across synthetic, pathological and acoustically manipulated voices</w:t>
       </w:r>
       <w:r>
         <w:rPr>
@@ -3942,21 +3915,7 @@
         <w:rPr>
           <w:lang w:val="en-US"/>
         </w:rPr>
-        <w:t xml:space="preserve"> of voice naturalness </w:t>
-      </w:r>
-      <w:proofErr w:type="gramStart"/>
-      <w:r>
-        <w:rPr>
-          <w:lang w:val="en-US"/>
-        </w:rPr>
-        <w:t>research as a whole</w:t>
-      </w:r>
-      <w:proofErr w:type="gramEnd"/>
-      <w:r>
-        <w:rPr>
-          <w:lang w:val="en-US"/>
-        </w:rPr>
-        <w:t xml:space="preserve">. </w:t>
+        <w:t xml:space="preserve"> of voice naturalness research as a whole. </w:t>
       </w:r>
     </w:p>
     <w:p>
@@ -3994,8 +3953,8 @@
           <w:noProof/>
         </w:rPr>
         <w:drawing>
-          <wp:inline distT="0" distB="0" distL="0" distR="0" wp14:anchorId="1F4C71DD" wp14:editId="35CF43E5">
-            <wp:extent cx="5760720" cy="3470910"/>
+          <wp:inline distT="0" distB="0" distL="0" distR="0" wp14:anchorId="1F4C71DD" wp14:editId="59D495FD">
+            <wp:extent cx="5760720" cy="3225375"/>
             <wp:effectExtent l="0" t="0" r="0" b="0"/>
             <wp:docPr id="4" name="Grafik 3">
               <a:extLst xmlns:a="http://schemas.openxmlformats.org/drawingml/2006/main">
@@ -4023,7 +3982,7 @@
                     </pic:cNvPicPr>
                   </pic:nvPicPr>
                   <pic:blipFill>
-                    <a:blip r:embed="rId13" cstate="print">
+                    <a:blip r:embed="rId12" cstate="print">
                       <a:extLst>
                         <a:ext uri="{28A0092B-C50C-407E-A947-70E740481C1C}">
                           <a14:useLocalDpi xmlns:a14="http://schemas.microsoft.com/office/drawing/2010/main" val="0"/>
@@ -4037,7 +3996,7 @@
                   <pic:spPr>
                     <a:xfrm>
                       <a:off x="0" y="0"/>
-                      <a:ext cx="5760720" cy="3470910"/>
+                      <a:ext cx="5760720" cy="3225375"/>
                     </a:xfrm>
                     <a:prstGeom prst="rect">
                       <a:avLst/>
@@ -4095,20 +4054,12 @@
           <w:lang w:val="en-US"/>
         </w:rPr>
       </w:pPr>
-      <w:proofErr w:type="gramStart"/>
       <w:r>
         <w:rPr>
           <w:lang w:val="en-US"/>
         </w:rPr>
         <w:lastRenderedPageBreak/>
-        <w:t>The majority of</w:t>
-      </w:r>
-      <w:proofErr w:type="gramEnd"/>
-      <w:r>
-        <w:rPr>
-          <w:lang w:val="en-US"/>
-        </w:rPr>
-        <w:t xml:space="preserve"> naturalness research comes from applied fields, aiming to optimize artificial agents </w:t>
+        <w:t xml:space="preserve">The majority of naturalness research comes from applied fields, aiming to optimize artificial agents </w:t>
       </w:r>
       <w:r>
         <w:rPr>
@@ -4172,13 +4123,6 @@
       <w:proofErr w:type="spellEnd"/>
       <w:r>
         <w:rPr>
-          <w:color w:val="C00000"/>
-          <w:lang w:val="en-US"/>
-        </w:rPr>
-        <w:t>, not yet there</w:t>
-      </w:r>
-      <w:r>
-        <w:rPr>
           <w:lang w:val="en-US"/>
         </w:rPr>
         <w:t xml:space="preserve">), showing that they are </w:t>
@@ -4229,19 +4173,11 @@
         </w:rPr>
         <w:t xml:space="preserve"> a simultaneous lack of understanding on basic voice mechanisms on the other. </w:t>
       </w:r>
-      <w:proofErr w:type="gramStart"/>
-      <w:r>
-        <w:rPr>
-          <w:lang w:val="en-US"/>
-        </w:rPr>
-        <w:t>In order to</w:t>
-      </w:r>
-      <w:proofErr w:type="gramEnd"/>
-      <w:r>
-        <w:rPr>
-          <w:lang w:val="en-US"/>
-        </w:rPr>
-        <w:t xml:space="preserve"> fully understand how naturalness affects our perception and response to voices, this void needs to be filled. </w:t>
+      <w:r>
+        <w:rPr>
+          <w:lang w:val="en-US"/>
+        </w:rPr>
+        <w:t xml:space="preserve">In order to fully understand how naturalness affects our perception and response to voices, this void needs to be filled. </w:t>
       </w:r>
     </w:p>
     <w:p>
@@ -4996,21 +4932,7 @@
         <w:rPr>
           <w:lang w:val="en-US"/>
         </w:rPr>
-        <w:t xml:space="preserve">. For example, comparing human to synthetic voices implies </w:t>
-      </w:r>
-      <w:proofErr w:type="gramStart"/>
-      <w:r>
-        <w:rPr>
-          <w:lang w:val="en-US"/>
-        </w:rPr>
-        <w:t>human-likeness</w:t>
-      </w:r>
-      <w:proofErr w:type="gramEnd"/>
-      <w:r>
-        <w:rPr>
-          <w:lang w:val="en-US"/>
-        </w:rPr>
-        <w:t xml:space="preserve"> based naturalness. </w:t>
+        <w:t xml:space="preserve">. For example, comparing human to synthetic voices implies human-likeness based naturalness. </w:t>
       </w:r>
       <w:proofErr w:type="gramStart"/>
       <w:r>
@@ -5172,21 +5094,7 @@
         <w:rPr>
           <w:lang w:val="en-US"/>
         </w:rPr>
-        <w:t xml:space="preserve"> </w:t>
-      </w:r>
-      <w:proofErr w:type="gramStart"/>
-      <w:r>
-        <w:rPr>
-          <w:lang w:val="en-US"/>
-        </w:rPr>
-        <w:t>particular mention</w:t>
-      </w:r>
-      <w:proofErr w:type="gramEnd"/>
-      <w:r>
-        <w:rPr>
-          <w:lang w:val="en-US"/>
-        </w:rPr>
-        <w:t xml:space="preserve">: </w:t>
+        <w:t xml:space="preserve"> particular mention: </w:t>
       </w:r>
       <w:r>
         <w:rPr>
@@ -5519,16 +5427,8 @@
         <w:rPr>
           <w:lang w:val="en-US"/>
         </w:rPr>
-        <w:t xml:space="preserve">Deviation-based conceptualization is very </w:t>
-      </w:r>
-      <w:proofErr w:type="gramStart"/>
-      <w:r>
-        <w:rPr>
-          <w:lang w:val="en-US"/>
-        </w:rPr>
-        <w:t>similar</w:t>
-      </w:r>
-      <w:proofErr w:type="gramEnd"/>
+        <w:t>Deviation-based conceptualization is very similar</w:t>
+      </w:r>
     </w:p>
     <w:p>
       <w:pPr>
@@ -5545,16 +5445,8 @@
         <w:rPr>
           <w:lang w:val="en-US"/>
         </w:rPr>
-        <w:t xml:space="preserve">And both depend on the experience and learning history of the </w:t>
-      </w:r>
-      <w:proofErr w:type="gramStart"/>
-      <w:r>
-        <w:rPr>
-          <w:lang w:val="en-US"/>
-        </w:rPr>
-        <w:t>listener</w:t>
-      </w:r>
-      <w:proofErr w:type="gramEnd"/>
+        <w:t>And both depend on the experience and learning history of the listener</w:t>
+      </w:r>
     </w:p>
     <w:p>
       <w:pPr>
@@ -5571,14 +5463,7 @@
         <w:rPr>
           <w:lang w:val="en-US"/>
         </w:rPr>
-        <w:t xml:space="preserve">Is probably </w:t>
-      </w:r>
-      <w:proofErr w:type="gramStart"/>
-      <w:r>
-        <w:rPr>
-          <w:lang w:val="en-US"/>
-        </w:rPr>
-        <w:t>cor</w:t>
+        <w:t>Is probably cor</w:t>
       </w:r>
       <w:r>
         <w:rPr>
@@ -5592,7 +5477,6 @@
         </w:rPr>
         <w:t>elated</w:t>
       </w:r>
-      <w:proofErr w:type="gramEnd"/>
     </w:p>
     <w:p>
       <w:pPr>
@@ -5657,16 +5541,8 @@
         <w:rPr>
           <w:lang w:val="en-US"/>
         </w:rPr>
-        <w:t>For human-likeness, concepts can actually be separated: e.g. people with a smart-speaker device at home are used to that synthetic voice, therefore its less distinctive, but still clearly non-</w:t>
-      </w:r>
-      <w:proofErr w:type="gramStart"/>
-      <w:r>
-        <w:rPr>
-          <w:lang w:val="en-US"/>
-        </w:rPr>
-        <w:t>human</w:t>
-      </w:r>
-      <w:proofErr w:type="gramEnd"/>
+        <w:t>For human-likeness, concepts can actually be separated: e.g. people with a smart-speaker device at home are used to that synthetic voice, therefore its less distinctive, but still clearly non-human</w:t>
+      </w:r>
     </w:p>
     <w:p>
       <w:pPr>
@@ -5774,16 +5650,8 @@
         <w:rPr>
           <w:lang w:val="en-US"/>
         </w:rPr>
-        <w:t xml:space="preserve">n a reduction of naturalness, but not all reduction of naturalness are the result of voice </w:t>
-      </w:r>
-      <w:proofErr w:type="gramStart"/>
-      <w:r>
-        <w:rPr>
-          <w:lang w:val="en-US"/>
-        </w:rPr>
-        <w:t>pathologies</w:t>
-      </w:r>
-      <w:proofErr w:type="gramEnd"/>
+        <w:t>n a reduction of naturalness, but not all reduction of naturalness are the result of voice pathologies</w:t>
+      </w:r>
     </w:p>
     <w:p>
       <w:pPr>
@@ -5818,16 +5686,8 @@
         <w:rPr>
           <w:lang w:val="en-US"/>
         </w:rPr>
-        <w:t xml:space="preserve">e another special case of voice </w:t>
-      </w:r>
-      <w:proofErr w:type="gramStart"/>
-      <w:r>
-        <w:rPr>
-          <w:lang w:val="en-US"/>
-        </w:rPr>
-        <w:t>naturalness</w:t>
-      </w:r>
-      <w:proofErr w:type="gramEnd"/>
+        <w:t>e another special case of voice naturalness</w:t>
+      </w:r>
     </w:p>
     <w:p>
       <w:pPr>
@@ -5866,21 +5726,7 @@
         <w:rPr>
           <w:lang w:val="en-US"/>
         </w:rPr>
-        <w:t>„</w:t>
-      </w:r>
-      <w:proofErr w:type="gramStart"/>
-      <w:r>
-        <w:rPr>
-          <w:lang w:val="en-US"/>
-        </w:rPr>
-        <w:t>does</w:t>
-      </w:r>
-      <w:proofErr w:type="gramEnd"/>
-      <w:r>
-        <w:rPr>
-          <w:lang w:val="en-US"/>
-        </w:rPr>
-        <w:t xml:space="preserve"> this voice sound l</w:t>
+        <w:t>„does this voice sound l</w:t>
       </w:r>
       <w:r>
         <w:rPr>
@@ -5940,16 +5786,8 @@
         <w:rPr>
           <w:lang w:val="en-US"/>
         </w:rPr>
-        <w:t xml:space="preserve">This is very important with the now very prevalent danger of </w:t>
-      </w:r>
-      <w:proofErr w:type="gramStart"/>
-      <w:r>
-        <w:rPr>
-          <w:lang w:val="en-US"/>
-        </w:rPr>
-        <w:t>spoofing</w:t>
-      </w:r>
-      <w:proofErr w:type="gramEnd"/>
+        <w:t>This is very important with the now very prevalent danger of spoofing</w:t>
+      </w:r>
     </w:p>
     <w:p>
       <w:pPr>
@@ -5978,7 +5816,6 @@
         <w:t xml:space="preserve"> (</w:t>
       </w:r>
       <w:proofErr w:type="spellStart"/>
-      <w:proofErr w:type="gramStart"/>
       <w:r>
         <w:rPr>
           <w:color w:val="C00000"/>
@@ -5987,7 +5824,6 @@
         <w:t>evtl</w:t>
       </w:r>
       <w:proofErr w:type="spellEnd"/>
-      <w:proofErr w:type="gramEnd"/>
       <w:r>
         <w:rPr>
           <w:color w:val="C00000"/>
@@ -6008,7 +5844,21 @@
           <w:color w:val="C00000"/>
           <w:lang w:val="en-US"/>
         </w:rPr>
-        <w:t>(this is one of the sections where I hope for substantial input from Pascal, if he is up for it)</w:t>
+        <w:t xml:space="preserve">(this is one of the sections where I hope for substantial input from </w:t>
+      </w:r>
+      <w:r>
+        <w:rPr>
+          <w:color w:val="C00000"/>
+          <w:lang w:val="en-US"/>
+        </w:rPr>
+        <w:t>collaborators</w:t>
+      </w:r>
+      <w:r>
+        <w:rPr>
+          <w:color w:val="C00000"/>
+          <w:lang w:val="en-US"/>
+        </w:rPr>
+        <w:t>)</w:t>
       </w:r>
     </w:p>
     <w:p>
@@ -6194,21 +6044,7 @@
         <w:rPr>
           <w:lang w:val="en-US"/>
         </w:rPr>
-        <w:t xml:space="preserve"> answers. Now, it </w:t>
-      </w:r>
-      <w:proofErr w:type="gramStart"/>
-      <w:r>
-        <w:rPr>
-          <w:lang w:val="en-US"/>
-        </w:rPr>
-        <w:t>has to</w:t>
-      </w:r>
-      <w:proofErr w:type="gramEnd"/>
-      <w:r>
-        <w:rPr>
-          <w:lang w:val="en-US"/>
-        </w:rPr>
-        <w:t xml:space="preserve"> start progressing in conjunction. </w:t>
+        <w:t xml:space="preserve"> answers. Now, it has to start progressing in conjunction. </w:t>
       </w:r>
       <w:r>
         <w:rPr>
@@ -6335,21 +6171,7 @@
         <w:rPr>
           <w:lang w:val="en-US"/>
         </w:rPr>
-        <w:t xml:space="preserve">. This may entail to provide some explicit definitions, avoid technical jargon, incorporate scientific standards from other fields </w:t>
-      </w:r>
-      <w:proofErr w:type="gramStart"/>
-      <w:r>
-        <w:rPr>
-          <w:lang w:val="en-US"/>
-        </w:rPr>
-        <w:t>where</w:t>
-      </w:r>
-      <w:proofErr w:type="gramEnd"/>
-      <w:r>
-        <w:rPr>
-          <w:lang w:val="en-US"/>
-        </w:rPr>
-        <w:t xml:space="preserve"> deemed fit, and discuss </w:t>
+        <w:t xml:space="preserve">. This may entail to provide some explicit definitions, avoid technical jargon, incorporate scientific standards from other fields where deemed fit, and discuss </w:t>
       </w:r>
       <w:r>
         <w:rPr>
@@ -6424,21 +6246,7 @@
         <w:rPr>
           <w:lang w:val="en-US"/>
         </w:rPr>
-        <w:t xml:space="preserve">, we have converted these suggestions into </w:t>
-      </w:r>
-      <w:proofErr w:type="gramStart"/>
-      <w:r>
-        <w:rPr>
-          <w:lang w:val="en-US"/>
-        </w:rPr>
-        <w:t>a number of</w:t>
-      </w:r>
-      <w:proofErr w:type="gramEnd"/>
-      <w:r>
-        <w:rPr>
-          <w:lang w:val="en-US"/>
-        </w:rPr>
-        <w:t xml:space="preserve"> practical recommendations. </w:t>
+        <w:t xml:space="preserve">, we have converted these suggestions into a number of practical recommendations. </w:t>
       </w:r>
     </w:p>
     <w:p>
@@ -6737,21 +6545,7 @@
         <w:rPr>
           <w:lang w:val="en-US"/>
         </w:rPr>
-        <w:t xml:space="preserve">d person characteristics include identity, gender, age, </w:t>
-      </w:r>
-      <w:proofErr w:type="gramStart"/>
-      <w:r>
-        <w:rPr>
-          <w:lang w:val="en-US"/>
-        </w:rPr>
-        <w:t>emotion</w:t>
-      </w:r>
-      <w:proofErr w:type="gramEnd"/>
-      <w:r>
-        <w:rPr>
-          <w:lang w:val="en-US"/>
-        </w:rPr>
-        <w:t xml:space="preserve"> and personality of speakers. </w:t>
+        <w:t xml:space="preserve">d person characteristics include identity, gender, age, emotion and personality of speakers. </w:t>
       </w:r>
     </w:p>
     <w:p>
@@ -7165,14 +6959,53 @@
           <w:color w:val="C00000"/>
           <w:lang w:val="en-US"/>
         </w:rPr>
-        <w:t xml:space="preserve"> Flickenteppich…,</w:t>
-      </w:r>
-      <w:r>
-        <w:rPr>
-          <w:color w:val="C00000"/>
-          <w:lang w:val="en-US"/>
-        </w:rPr>
-        <w:t>this is one of the sections where I hope for substantial refinement from Pascal, if he is up for it)</w:t>
+        <w:t xml:space="preserve"> </w:t>
+      </w:r>
+      <w:proofErr w:type="spellStart"/>
+      <w:r>
+        <w:rPr>
+          <w:color w:val="C00000"/>
+          <w:lang w:val="en-US"/>
+        </w:rPr>
+        <w:t>Flickenteppich</w:t>
+      </w:r>
+      <w:proofErr w:type="spellEnd"/>
+      <w:proofErr w:type="gramStart"/>
+      <w:r>
+        <w:rPr>
+          <w:color w:val="C00000"/>
+          <w:lang w:val="en-US"/>
+        </w:rPr>
+        <w:t>…,</w:t>
+      </w:r>
+      <w:r>
+        <w:rPr>
+          <w:color w:val="C00000"/>
+          <w:lang w:val="en-US"/>
+        </w:rPr>
+        <w:t>this</w:t>
+      </w:r>
+      <w:proofErr w:type="gramEnd"/>
+      <w:r>
+        <w:rPr>
+          <w:color w:val="C00000"/>
+          <w:lang w:val="en-US"/>
+        </w:rPr>
+        <w:t xml:space="preserve"> is one of the sections where I hope for substantial refinement from </w:t>
+      </w:r>
+      <w:r>
+        <w:rPr>
+          <w:color w:val="C00000"/>
+          <w:lang w:val="en-US"/>
+        </w:rPr>
+        <w:t>collaborators</w:t>
+      </w:r>
+      <w:r>
+        <w:rPr>
+          <w:color w:val="C00000"/>
+          <w:lang w:val="en-US"/>
+        </w:rPr>
+        <w:t>)</w:t>
       </w:r>
     </w:p>
     <w:p>
@@ -7380,16 +7213,8 @@
         <w:rPr>
           <w:lang w:val="en"/>
         </w:rPr>
-        <w:t xml:space="preserve">Give information about literature </w:t>
-      </w:r>
-      <w:proofErr w:type="gramStart"/>
-      <w:r>
-        <w:rPr>
-          <w:lang w:val="en"/>
-        </w:rPr>
-        <w:t>review</w:t>
-      </w:r>
-      <w:proofErr w:type="gramEnd"/>
+        <w:t>Give information about literature review</w:t>
+      </w:r>
     </w:p>
     <w:p>
       <w:pPr>
@@ -7442,16 +7267,8 @@
         <w:rPr>
           <w:lang w:val="en"/>
         </w:rPr>
-        <w:t xml:space="preserve">How many deliver an actual definition of </w:t>
-      </w:r>
-      <w:proofErr w:type="gramStart"/>
-      <w:r>
-        <w:rPr>
-          <w:lang w:val="en"/>
-        </w:rPr>
-        <w:t>naturalness</w:t>
-      </w:r>
-      <w:proofErr w:type="gramEnd"/>
+        <w:t>How many deliver an actual definition of naturalness</w:t>
+      </w:r>
     </w:p>
     <w:p>
       <w:pPr>
@@ -7488,6 +7305,8 @@
         </w:rPr>
         <w:t>Common methods</w:t>
       </w:r>
+      <w:bookmarkStart w:id="15" w:name="_GoBack"/>
+      <w:bookmarkEnd w:id="15"/>
     </w:p>
     <w:p>
       <w:pPr>
@@ -7536,16 +7355,8 @@
         <w:rPr>
           <w:lang w:val="en"/>
         </w:rPr>
-        <w:t xml:space="preserve">Offer a concise definition to both readers as participants of </w:t>
-      </w:r>
-      <w:proofErr w:type="gramStart"/>
-      <w:r>
-        <w:rPr>
-          <w:lang w:val="en"/>
-        </w:rPr>
-        <w:t>studies</w:t>
-      </w:r>
-      <w:proofErr w:type="gramEnd"/>
+        <w:t>Offer a concise definition to both readers as participants of studies</w:t>
+      </w:r>
     </w:p>
     <w:p>
       <w:pPr>
@@ -7586,16 +7397,8 @@
         <w:rPr>
           <w:lang w:val="en"/>
         </w:rPr>
-        <w:t xml:space="preserve">: Naturalness OR </w:t>
-      </w:r>
-      <w:proofErr w:type="gramStart"/>
-      <w:r>
-        <w:rPr>
-          <w:lang w:val="en"/>
-        </w:rPr>
-        <w:t>Human-likeness</w:t>
-      </w:r>
-      <w:proofErr w:type="gramEnd"/>
+        <w:t>: Naturalness OR Human-likeness</w:t>
+      </w:r>
       <w:r>
         <w:rPr>
           <w:lang w:val="en"/>
@@ -7694,16 +7497,8 @@
         <w:rPr>
           <w:lang w:val="en"/>
         </w:rPr>
-        <w:t xml:space="preserve">Keep the wide readership in mind (very interdisciplinary field), avoid very technical </w:t>
-      </w:r>
-      <w:proofErr w:type="gramStart"/>
-      <w:r>
-        <w:rPr>
-          <w:lang w:val="en"/>
-        </w:rPr>
-        <w:t>jargon</w:t>
-      </w:r>
-      <w:proofErr w:type="gramEnd"/>
+        <w:t>Keep the wide readership in mind (very interdisciplinary field), avoid very technical jargon</w:t>
+      </w:r>
     </w:p>
     <w:p>
       <w:pPr>
@@ -7769,12 +7564,12 @@
       </w:r>
     </w:p>
     <w:sectPr>
-      <w:headerReference w:type="even" r:id="rId14"/>
-      <w:headerReference w:type="default" r:id="rId15"/>
-      <w:footerReference w:type="even" r:id="rId16"/>
-      <w:footerReference w:type="default" r:id="rId17"/>
-      <w:headerReference w:type="first" r:id="rId18"/>
-      <w:footerReference w:type="first" r:id="rId19"/>
+      <w:headerReference w:type="even" r:id="rId13"/>
+      <w:headerReference w:type="default" r:id="rId14"/>
+      <w:footerReference w:type="even" r:id="rId15"/>
+      <w:footerReference w:type="default" r:id="rId16"/>
+      <w:headerReference w:type="first" r:id="rId17"/>
+      <w:footerReference w:type="first" r:id="rId18"/>
       <w:pgSz w:w="11906" w:h="16838"/>
       <w:pgMar w:top="1417" w:right="1417" w:bottom="1134" w:left="1417" w:header="708" w:footer="708" w:gutter="0"/>
       <w:cols w:space="708"/>
@@ -7785,7 +7580,7 @@
 </file>
 
 <file path=word/comments.xml><?xml version="1.0" encoding="utf-8"?>
-<w:comments xmlns:wpc="http://schemas.microsoft.com/office/word/2010/wordprocessingCanvas" xmlns:cx="http://schemas.microsoft.com/office/drawing/2014/chartex" xmlns:cx1="http://schemas.microsoft.com/office/drawing/2015/9/8/chartex" xmlns:cx2="http://schemas.microsoft.com/office/drawing/2015/10/21/chartex" xmlns:cx3="http://schemas.microsoft.com/office/drawing/2016/5/9/chartex" xmlns:cx4="http://schemas.microsoft.com/office/drawing/2016/5/10/chartex" xmlns:cx5="http://schemas.microsoft.com/office/drawing/2016/5/11/chartex" xmlns:cx6="http://schemas.microsoft.com/office/drawing/2016/5/12/chartex" xmlns:cx7="http://schemas.microsoft.com/office/drawing/2016/5/13/chartex" xmlns:cx8="http://schemas.microsoft.com/office/drawing/2016/5/14/chartex" xmlns:mc="http://schemas.openxmlformats.org/markup-compatibility/2006" xmlns:aink="http://schemas.microsoft.com/office/drawing/2016/ink" xmlns:am3d="http://schemas.microsoft.com/office/drawing/2017/model3d" xmlns:o="urn:schemas-microsoft-com:office:office" xmlns:oel="http://schemas.microsoft.com/office/2019/extlst" xmlns:r="http://schemas.openxmlformats.org/officeDocument/2006/relationships" xmlns:m="http://schemas.openxmlformats.org/officeDocument/2006/math" xmlns:v="urn:schemas-microsoft-com:vml" xmlns:wp14="http://schemas.microsoft.com/office/word/2010/wordprocessingDrawing" xmlns:wp="http://schemas.openxmlformats.org/drawingml/2006/wordprocessingDrawing" xmlns:w10="urn:schemas-microsoft-com:office:word" xmlns:w="http://schemas.openxmlformats.org/wordprocessingml/2006/main" xmlns:w14="http://schemas.microsoft.com/office/word/2010/wordml" xmlns:w15="http://schemas.microsoft.com/office/word/2012/wordml" xmlns:w16cex="http://schemas.microsoft.com/office/word/2018/wordml/cex" xmlns:w16cid="http://schemas.microsoft.com/office/word/2016/wordml/cid" xmlns:w16="http://schemas.microsoft.com/office/word/2018/wordml" xmlns:w16sdtdh="http://schemas.microsoft.com/office/word/2020/wordml/sdtdatahash" xmlns:w16se="http://schemas.microsoft.com/office/word/2015/wordml/symex" xmlns:wpg="http://schemas.microsoft.com/office/word/2010/wordprocessingGroup" xmlns:wpi="http://schemas.microsoft.com/office/word/2010/wordprocessingInk" xmlns:wne="http://schemas.microsoft.com/office/word/2006/wordml" xmlns:wps="http://schemas.microsoft.com/office/word/2010/wordprocessingShape" mc:Ignorable="w14 w15 w16se w16cid w16 w16cex w16sdtdh wp14">
+<w:comments xmlns:wpc="http://schemas.microsoft.com/office/word/2010/wordprocessingCanvas" xmlns:cx="http://schemas.microsoft.com/office/drawing/2014/chartex" xmlns:cx1="http://schemas.microsoft.com/office/drawing/2015/9/8/chartex" xmlns:cx2="http://schemas.microsoft.com/office/drawing/2015/10/21/chartex" xmlns:cx3="http://schemas.microsoft.com/office/drawing/2016/5/9/chartex" xmlns:cx4="http://schemas.microsoft.com/office/drawing/2016/5/10/chartex" xmlns:cx5="http://schemas.microsoft.com/office/drawing/2016/5/11/chartex" xmlns:cx6="http://schemas.microsoft.com/office/drawing/2016/5/12/chartex" xmlns:cx7="http://schemas.microsoft.com/office/drawing/2016/5/13/chartex" xmlns:cx8="http://schemas.microsoft.com/office/drawing/2016/5/14/chartex" xmlns:mc="http://schemas.openxmlformats.org/markup-compatibility/2006" xmlns:aink="http://schemas.microsoft.com/office/drawing/2016/ink" xmlns:am3d="http://schemas.microsoft.com/office/drawing/2017/model3d" xmlns:o="urn:schemas-microsoft-com:office:office" xmlns:r="http://schemas.openxmlformats.org/officeDocument/2006/relationships" xmlns:m="http://schemas.openxmlformats.org/officeDocument/2006/math" xmlns:v="urn:schemas-microsoft-com:vml" xmlns:wp14="http://schemas.microsoft.com/office/word/2010/wordprocessingDrawing" xmlns:wp="http://schemas.openxmlformats.org/drawingml/2006/wordprocessingDrawing" xmlns:w10="urn:schemas-microsoft-com:office:word" xmlns:w="http://schemas.openxmlformats.org/wordprocessingml/2006/main" xmlns:w14="http://schemas.microsoft.com/office/word/2010/wordml" xmlns:w15="http://schemas.microsoft.com/office/word/2012/wordml" xmlns:w16cid="http://schemas.microsoft.com/office/word/2016/wordml/cid" xmlns:w16se="http://schemas.microsoft.com/office/word/2015/wordml/symex" xmlns:wpg="http://schemas.microsoft.com/office/word/2010/wordprocessingGroup" xmlns:wpi="http://schemas.microsoft.com/office/word/2010/wordprocessingInk" xmlns:wne="http://schemas.microsoft.com/office/word/2006/wordml" xmlns:wps="http://schemas.microsoft.com/office/word/2010/wordprocessingShape" mc:Ignorable="w14 w15 w16se w16cid wp14">
   <w:comment w:id="5" w:author="christine.nussbaum" w:date="2024-03-09T18:38:00Z" w:initials="c">
     <w:p>
       <w:pPr>
@@ -7806,7 +7601,7 @@
 </file>
 
 <file path=word/commentsExtended.xml><?xml version="1.0" encoding="utf-8"?>
-<w15:commentsEx xmlns:wpc="http://schemas.microsoft.com/office/word/2010/wordprocessingCanvas" xmlns:cx="http://schemas.microsoft.com/office/drawing/2014/chartex" xmlns:cx1="http://schemas.microsoft.com/office/drawing/2015/9/8/chartex" xmlns:cx2="http://schemas.microsoft.com/office/drawing/2015/10/21/chartex" xmlns:cx3="http://schemas.microsoft.com/office/drawing/2016/5/9/chartex" xmlns:cx4="http://schemas.microsoft.com/office/drawing/2016/5/10/chartex" xmlns:cx5="http://schemas.microsoft.com/office/drawing/2016/5/11/chartex" xmlns:cx6="http://schemas.microsoft.com/office/drawing/2016/5/12/chartex" xmlns:cx7="http://schemas.microsoft.com/office/drawing/2016/5/13/chartex" xmlns:cx8="http://schemas.microsoft.com/office/drawing/2016/5/14/chartex" xmlns:mc="http://schemas.openxmlformats.org/markup-compatibility/2006" xmlns:aink="http://schemas.microsoft.com/office/drawing/2016/ink" xmlns:am3d="http://schemas.microsoft.com/office/drawing/2017/model3d" xmlns:o="urn:schemas-microsoft-com:office:office" xmlns:oel="http://schemas.microsoft.com/office/2019/extlst" xmlns:r="http://schemas.openxmlformats.org/officeDocument/2006/relationships" xmlns:m="http://schemas.openxmlformats.org/officeDocument/2006/math" xmlns:v="urn:schemas-microsoft-com:vml" xmlns:wp14="http://schemas.microsoft.com/office/word/2010/wordprocessingDrawing" xmlns:wp="http://schemas.openxmlformats.org/drawingml/2006/wordprocessingDrawing" xmlns:w10="urn:schemas-microsoft-com:office:word" xmlns:w="http://schemas.openxmlformats.org/wordprocessingml/2006/main" xmlns:w14="http://schemas.microsoft.com/office/word/2010/wordml" xmlns:w15="http://schemas.microsoft.com/office/word/2012/wordml" xmlns:w16cex="http://schemas.microsoft.com/office/word/2018/wordml/cex" xmlns:w16cid="http://schemas.microsoft.com/office/word/2016/wordml/cid" xmlns:w16="http://schemas.microsoft.com/office/word/2018/wordml" xmlns:w16sdtdh="http://schemas.microsoft.com/office/word/2020/wordml/sdtdatahash" xmlns:w16se="http://schemas.microsoft.com/office/word/2015/wordml/symex" xmlns:wpg="http://schemas.microsoft.com/office/word/2010/wordprocessingGroup" xmlns:wpi="http://schemas.microsoft.com/office/word/2010/wordprocessingInk" xmlns:wne="http://schemas.microsoft.com/office/word/2006/wordml" xmlns:wps="http://schemas.microsoft.com/office/word/2010/wordprocessingShape" mc:Ignorable="w14 w15 w16se w16cid w16 w16cex w16sdtdh wp14">
+<w15:commentsEx xmlns:wpc="http://schemas.microsoft.com/office/word/2010/wordprocessingCanvas" xmlns:cx="http://schemas.microsoft.com/office/drawing/2014/chartex" xmlns:cx1="http://schemas.microsoft.com/office/drawing/2015/9/8/chartex" xmlns:cx2="http://schemas.microsoft.com/office/drawing/2015/10/21/chartex" xmlns:cx3="http://schemas.microsoft.com/office/drawing/2016/5/9/chartex" xmlns:cx4="http://schemas.microsoft.com/office/drawing/2016/5/10/chartex" xmlns:cx5="http://schemas.microsoft.com/office/drawing/2016/5/11/chartex" xmlns:cx6="http://schemas.microsoft.com/office/drawing/2016/5/12/chartex" xmlns:cx7="http://schemas.microsoft.com/office/drawing/2016/5/13/chartex" xmlns:cx8="http://schemas.microsoft.com/office/drawing/2016/5/14/chartex" xmlns:mc="http://schemas.openxmlformats.org/markup-compatibility/2006" xmlns:aink="http://schemas.microsoft.com/office/drawing/2016/ink" xmlns:am3d="http://schemas.microsoft.com/office/drawing/2017/model3d" xmlns:o="urn:schemas-microsoft-com:office:office" xmlns:r="http://schemas.openxmlformats.org/officeDocument/2006/relationships" xmlns:m="http://schemas.openxmlformats.org/officeDocument/2006/math" xmlns:v="urn:schemas-microsoft-com:vml" xmlns:wp14="http://schemas.microsoft.com/office/word/2010/wordprocessingDrawing" xmlns:wp="http://schemas.openxmlformats.org/drawingml/2006/wordprocessingDrawing" xmlns:w10="urn:schemas-microsoft-com:office:word" xmlns:w="http://schemas.openxmlformats.org/wordprocessingml/2006/main" xmlns:w14="http://schemas.microsoft.com/office/word/2010/wordml" xmlns:w15="http://schemas.microsoft.com/office/word/2012/wordml" xmlns:w16cid="http://schemas.microsoft.com/office/word/2016/wordml/cid" xmlns:w16se="http://schemas.microsoft.com/office/word/2015/wordml/symex" xmlns:wpg="http://schemas.microsoft.com/office/word/2010/wordprocessingGroup" xmlns:wpi="http://schemas.microsoft.com/office/word/2010/wordprocessingInk" xmlns:wne="http://schemas.microsoft.com/office/word/2006/wordml" xmlns:wps="http://schemas.microsoft.com/office/word/2010/wordprocessingShape" mc:Ignorable="w14 w15 w16se w16cid wp14">
   <w15:commentEx w15:paraId="2EE33474" w15:done="0"/>
 </w15:commentsEx>
 </file>
@@ -7818,13 +7613,13 @@
 </file>
 
 <file path=word/commentsIds.xml><?xml version="1.0" encoding="utf-8"?>
-<w16cid:commentsIds xmlns:wpc="http://schemas.microsoft.com/office/word/2010/wordprocessingCanvas" xmlns:cx="http://schemas.microsoft.com/office/drawing/2014/chartex" xmlns:cx1="http://schemas.microsoft.com/office/drawing/2015/9/8/chartex" xmlns:cx2="http://schemas.microsoft.com/office/drawing/2015/10/21/chartex" xmlns:cx3="http://schemas.microsoft.com/office/drawing/2016/5/9/chartex" xmlns:cx4="http://schemas.microsoft.com/office/drawing/2016/5/10/chartex" xmlns:cx5="http://schemas.microsoft.com/office/drawing/2016/5/11/chartex" xmlns:cx6="http://schemas.microsoft.com/office/drawing/2016/5/12/chartex" xmlns:cx7="http://schemas.microsoft.com/office/drawing/2016/5/13/chartex" xmlns:cx8="http://schemas.microsoft.com/office/drawing/2016/5/14/chartex" xmlns:mc="http://schemas.openxmlformats.org/markup-compatibility/2006" xmlns:aink="http://schemas.microsoft.com/office/drawing/2016/ink" xmlns:am3d="http://schemas.microsoft.com/office/drawing/2017/model3d" xmlns:o="urn:schemas-microsoft-com:office:office" xmlns:oel="http://schemas.microsoft.com/office/2019/extlst" xmlns:r="http://schemas.openxmlformats.org/officeDocument/2006/relationships" xmlns:m="http://schemas.openxmlformats.org/officeDocument/2006/math" xmlns:v="urn:schemas-microsoft-com:vml" xmlns:wp14="http://schemas.microsoft.com/office/word/2010/wordprocessingDrawing" xmlns:wp="http://schemas.openxmlformats.org/drawingml/2006/wordprocessingDrawing" xmlns:w10="urn:schemas-microsoft-com:office:word" xmlns:w="http://schemas.openxmlformats.org/wordprocessingml/2006/main" xmlns:w14="http://schemas.microsoft.com/office/word/2010/wordml" xmlns:w15="http://schemas.microsoft.com/office/word/2012/wordml" xmlns:w16cex="http://schemas.microsoft.com/office/word/2018/wordml/cex" xmlns:w16cid="http://schemas.microsoft.com/office/word/2016/wordml/cid" xmlns:w16="http://schemas.microsoft.com/office/word/2018/wordml" xmlns:w16sdtdh="http://schemas.microsoft.com/office/word/2020/wordml/sdtdatahash" xmlns:w16se="http://schemas.microsoft.com/office/word/2015/wordml/symex" xmlns:wpg="http://schemas.microsoft.com/office/word/2010/wordprocessingGroup" xmlns:wpi="http://schemas.microsoft.com/office/word/2010/wordprocessingInk" xmlns:wne="http://schemas.microsoft.com/office/word/2006/wordml" xmlns:wps="http://schemas.microsoft.com/office/word/2010/wordprocessingShape" mc:Ignorable="w14 w15 w16se w16cid w16 w16cex w16sdtdh wp14">
+<w16cid:commentsIds xmlns:wpc="http://schemas.microsoft.com/office/word/2010/wordprocessingCanvas" xmlns:cx="http://schemas.microsoft.com/office/drawing/2014/chartex" xmlns:cx1="http://schemas.microsoft.com/office/drawing/2015/9/8/chartex" xmlns:cx2="http://schemas.microsoft.com/office/drawing/2015/10/21/chartex" xmlns:cx3="http://schemas.microsoft.com/office/drawing/2016/5/9/chartex" xmlns:cx4="http://schemas.microsoft.com/office/drawing/2016/5/10/chartex" xmlns:cx5="http://schemas.microsoft.com/office/drawing/2016/5/11/chartex" xmlns:cx6="http://schemas.microsoft.com/office/drawing/2016/5/12/chartex" xmlns:cx7="http://schemas.microsoft.com/office/drawing/2016/5/13/chartex" xmlns:cx8="http://schemas.microsoft.com/office/drawing/2016/5/14/chartex" xmlns:mc="http://schemas.openxmlformats.org/markup-compatibility/2006" xmlns:aink="http://schemas.microsoft.com/office/drawing/2016/ink" xmlns:am3d="http://schemas.microsoft.com/office/drawing/2017/model3d" xmlns:o="urn:schemas-microsoft-com:office:office" xmlns:r="http://schemas.openxmlformats.org/officeDocument/2006/relationships" xmlns:m="http://schemas.openxmlformats.org/officeDocument/2006/math" xmlns:v="urn:schemas-microsoft-com:vml" xmlns:wp14="http://schemas.microsoft.com/office/word/2010/wordprocessingDrawing" xmlns:wp="http://schemas.openxmlformats.org/drawingml/2006/wordprocessingDrawing" xmlns:w10="urn:schemas-microsoft-com:office:word" xmlns:w="http://schemas.openxmlformats.org/wordprocessingml/2006/main" xmlns:w14="http://schemas.microsoft.com/office/word/2010/wordml" xmlns:w15="http://schemas.microsoft.com/office/word/2012/wordml" xmlns:w16cid="http://schemas.microsoft.com/office/word/2016/wordml/cid" xmlns:w16se="http://schemas.microsoft.com/office/word/2015/wordml/symex" xmlns:wpg="http://schemas.microsoft.com/office/word/2010/wordprocessingGroup" xmlns:wpi="http://schemas.microsoft.com/office/word/2010/wordprocessingInk" xmlns:wne="http://schemas.microsoft.com/office/word/2006/wordml" xmlns:wps="http://schemas.microsoft.com/office/word/2010/wordprocessingShape" mc:Ignorable="w14 w15 w16se w16cid wp14">
   <w16cid:commentId w16cid:paraId="2EE33474" w16cid:durableId="460A398E"/>
 </w16cid:commentsIds>
 </file>
 
 <file path=word/endnotes.xml><?xml version="1.0" encoding="utf-8"?>
-<w:endnotes xmlns:wpc="http://schemas.microsoft.com/office/word/2010/wordprocessingCanvas" xmlns:cx="http://schemas.microsoft.com/office/drawing/2014/chartex" xmlns:cx1="http://schemas.microsoft.com/office/drawing/2015/9/8/chartex" xmlns:cx2="http://schemas.microsoft.com/office/drawing/2015/10/21/chartex" xmlns:cx3="http://schemas.microsoft.com/office/drawing/2016/5/9/chartex" xmlns:cx4="http://schemas.microsoft.com/office/drawing/2016/5/10/chartex" xmlns:cx5="http://schemas.microsoft.com/office/drawing/2016/5/11/chartex" xmlns:cx6="http://schemas.microsoft.com/office/drawing/2016/5/12/chartex" xmlns:cx7="http://schemas.microsoft.com/office/drawing/2016/5/13/chartex" xmlns:cx8="http://schemas.microsoft.com/office/drawing/2016/5/14/chartex" xmlns:mc="http://schemas.openxmlformats.org/markup-compatibility/2006" xmlns:aink="http://schemas.microsoft.com/office/drawing/2016/ink" xmlns:am3d="http://schemas.microsoft.com/office/drawing/2017/model3d" xmlns:o="urn:schemas-microsoft-com:office:office" xmlns:oel="http://schemas.microsoft.com/office/2019/extlst" xmlns:r="http://schemas.openxmlformats.org/officeDocument/2006/relationships" xmlns:m="http://schemas.openxmlformats.org/officeDocument/2006/math" xmlns:v="urn:schemas-microsoft-com:vml" xmlns:wp14="http://schemas.microsoft.com/office/word/2010/wordprocessingDrawing" xmlns:wp="http://schemas.openxmlformats.org/drawingml/2006/wordprocessingDrawing" xmlns:w10="urn:schemas-microsoft-com:office:word" xmlns:w="http://schemas.openxmlformats.org/wordprocessingml/2006/main" xmlns:w14="http://schemas.microsoft.com/office/word/2010/wordml" xmlns:w15="http://schemas.microsoft.com/office/word/2012/wordml" xmlns:w16cex="http://schemas.microsoft.com/office/word/2018/wordml/cex" xmlns:w16cid="http://schemas.microsoft.com/office/word/2016/wordml/cid" xmlns:w16="http://schemas.microsoft.com/office/word/2018/wordml" xmlns:w16sdtdh="http://schemas.microsoft.com/office/word/2020/wordml/sdtdatahash" xmlns:w16se="http://schemas.microsoft.com/office/word/2015/wordml/symex" xmlns:wpg="http://schemas.microsoft.com/office/word/2010/wordprocessingGroup" xmlns:wpi="http://schemas.microsoft.com/office/word/2010/wordprocessingInk" xmlns:wne="http://schemas.microsoft.com/office/word/2006/wordml" xmlns:wps="http://schemas.microsoft.com/office/word/2010/wordprocessingShape" mc:Ignorable="w14 w15 w16se w16cid w16 w16cex w16sdtdh wp14">
+<w:endnotes xmlns:wpc="http://schemas.microsoft.com/office/word/2010/wordprocessingCanvas" xmlns:cx="http://schemas.microsoft.com/office/drawing/2014/chartex" xmlns:cx1="http://schemas.microsoft.com/office/drawing/2015/9/8/chartex" xmlns:cx2="http://schemas.microsoft.com/office/drawing/2015/10/21/chartex" xmlns:cx3="http://schemas.microsoft.com/office/drawing/2016/5/9/chartex" xmlns:cx4="http://schemas.microsoft.com/office/drawing/2016/5/10/chartex" xmlns:cx5="http://schemas.microsoft.com/office/drawing/2016/5/11/chartex" xmlns:cx6="http://schemas.microsoft.com/office/drawing/2016/5/12/chartex" xmlns:cx7="http://schemas.microsoft.com/office/drawing/2016/5/13/chartex" xmlns:cx8="http://schemas.microsoft.com/office/drawing/2016/5/14/chartex" xmlns:mc="http://schemas.openxmlformats.org/markup-compatibility/2006" xmlns:aink="http://schemas.microsoft.com/office/drawing/2016/ink" xmlns:am3d="http://schemas.microsoft.com/office/drawing/2017/model3d" xmlns:o="urn:schemas-microsoft-com:office:office" xmlns:r="http://schemas.openxmlformats.org/officeDocument/2006/relationships" xmlns:m="http://schemas.openxmlformats.org/officeDocument/2006/math" xmlns:v="urn:schemas-microsoft-com:vml" xmlns:wp14="http://schemas.microsoft.com/office/word/2010/wordprocessingDrawing" xmlns:wp="http://schemas.openxmlformats.org/drawingml/2006/wordprocessingDrawing" xmlns:w10="urn:schemas-microsoft-com:office:word" xmlns:w="http://schemas.openxmlformats.org/wordprocessingml/2006/main" xmlns:w14="http://schemas.microsoft.com/office/word/2010/wordml" xmlns:w15="http://schemas.microsoft.com/office/word/2012/wordml" xmlns:w16cid="http://schemas.microsoft.com/office/word/2016/wordml/cid" xmlns:w16se="http://schemas.microsoft.com/office/word/2015/wordml/symex" xmlns:wpg="http://schemas.microsoft.com/office/word/2010/wordprocessingGroup" xmlns:wpi="http://schemas.microsoft.com/office/word/2010/wordprocessingInk" xmlns:wne="http://schemas.microsoft.com/office/word/2006/wordml" xmlns:wps="http://schemas.microsoft.com/office/word/2010/wordprocessingShape" mc:Ignorable="w14 w15 w16se w16cid wp14">
   <w:endnote w:type="separator" w:id="-1">
     <w:p>
       <w:pPr>
@@ -7849,7 +7644,7 @@
 </file>
 
 <file path=word/footer1.xml><?xml version="1.0" encoding="utf-8"?>
-<w:ftr xmlns:wpc="http://schemas.microsoft.com/office/word/2010/wordprocessingCanvas" xmlns:cx="http://schemas.microsoft.com/office/drawing/2014/chartex" xmlns:cx1="http://schemas.microsoft.com/office/drawing/2015/9/8/chartex" xmlns:cx2="http://schemas.microsoft.com/office/drawing/2015/10/21/chartex" xmlns:cx3="http://schemas.microsoft.com/office/drawing/2016/5/9/chartex" xmlns:cx4="http://schemas.microsoft.com/office/drawing/2016/5/10/chartex" xmlns:cx5="http://schemas.microsoft.com/office/drawing/2016/5/11/chartex" xmlns:cx6="http://schemas.microsoft.com/office/drawing/2016/5/12/chartex" xmlns:cx7="http://schemas.microsoft.com/office/drawing/2016/5/13/chartex" xmlns:cx8="http://schemas.microsoft.com/office/drawing/2016/5/14/chartex" xmlns:mc="http://schemas.openxmlformats.org/markup-compatibility/2006" xmlns:aink="http://schemas.microsoft.com/office/drawing/2016/ink" xmlns:am3d="http://schemas.microsoft.com/office/drawing/2017/model3d" xmlns:o="urn:schemas-microsoft-com:office:office" xmlns:oel="http://schemas.microsoft.com/office/2019/extlst" xmlns:r="http://schemas.openxmlformats.org/officeDocument/2006/relationships" xmlns:m="http://schemas.openxmlformats.org/officeDocument/2006/math" xmlns:v="urn:schemas-microsoft-com:vml" xmlns:wp14="http://schemas.microsoft.com/office/word/2010/wordprocessingDrawing" xmlns:wp="http://schemas.openxmlformats.org/drawingml/2006/wordprocessingDrawing" xmlns:w10="urn:schemas-microsoft-com:office:word" xmlns:w="http://schemas.openxmlformats.org/wordprocessingml/2006/main" xmlns:w14="http://schemas.microsoft.com/office/word/2010/wordml" xmlns:w15="http://schemas.microsoft.com/office/word/2012/wordml" xmlns:w16cex="http://schemas.microsoft.com/office/word/2018/wordml/cex" xmlns:w16cid="http://schemas.microsoft.com/office/word/2016/wordml/cid" xmlns:w16="http://schemas.microsoft.com/office/word/2018/wordml" xmlns:w16sdtdh="http://schemas.microsoft.com/office/word/2020/wordml/sdtdatahash" xmlns:w16se="http://schemas.microsoft.com/office/word/2015/wordml/symex" xmlns:wpg="http://schemas.microsoft.com/office/word/2010/wordprocessingGroup" xmlns:wpi="http://schemas.microsoft.com/office/word/2010/wordprocessingInk" xmlns:wne="http://schemas.microsoft.com/office/word/2006/wordml" xmlns:wps="http://schemas.microsoft.com/office/word/2010/wordprocessingShape" mc:Ignorable="w14 w15 w16se w16cid w16 w16cex w16sdtdh wp14">
+<w:ftr xmlns:wpc="http://schemas.microsoft.com/office/word/2010/wordprocessingCanvas" xmlns:cx="http://schemas.microsoft.com/office/drawing/2014/chartex" xmlns:cx1="http://schemas.microsoft.com/office/drawing/2015/9/8/chartex" xmlns:cx2="http://schemas.microsoft.com/office/drawing/2015/10/21/chartex" xmlns:cx3="http://schemas.microsoft.com/office/drawing/2016/5/9/chartex" xmlns:cx4="http://schemas.microsoft.com/office/drawing/2016/5/10/chartex" xmlns:cx5="http://schemas.microsoft.com/office/drawing/2016/5/11/chartex" xmlns:cx6="http://schemas.microsoft.com/office/drawing/2016/5/12/chartex" xmlns:cx7="http://schemas.microsoft.com/office/drawing/2016/5/13/chartex" xmlns:cx8="http://schemas.microsoft.com/office/drawing/2016/5/14/chartex" xmlns:mc="http://schemas.openxmlformats.org/markup-compatibility/2006" xmlns:aink="http://schemas.microsoft.com/office/drawing/2016/ink" xmlns:am3d="http://schemas.microsoft.com/office/drawing/2017/model3d" xmlns:o="urn:schemas-microsoft-com:office:office" xmlns:r="http://schemas.openxmlformats.org/officeDocument/2006/relationships" xmlns:m="http://schemas.openxmlformats.org/officeDocument/2006/math" xmlns:v="urn:schemas-microsoft-com:vml" xmlns:wp14="http://schemas.microsoft.com/office/word/2010/wordprocessingDrawing" xmlns:wp="http://schemas.openxmlformats.org/drawingml/2006/wordprocessingDrawing" xmlns:w10="urn:schemas-microsoft-com:office:word" xmlns:w="http://schemas.openxmlformats.org/wordprocessingml/2006/main" xmlns:w14="http://schemas.microsoft.com/office/word/2010/wordml" xmlns:w15="http://schemas.microsoft.com/office/word/2012/wordml" xmlns:w16cid="http://schemas.microsoft.com/office/word/2016/wordml/cid" xmlns:w16se="http://schemas.microsoft.com/office/word/2015/wordml/symex" xmlns:wpg="http://schemas.microsoft.com/office/word/2010/wordprocessingGroup" xmlns:wpi="http://schemas.microsoft.com/office/word/2010/wordprocessingInk" xmlns:wne="http://schemas.microsoft.com/office/word/2006/wordml" xmlns:wps="http://schemas.microsoft.com/office/word/2010/wordprocessingShape" mc:Ignorable="w14 w15 w16se w16cid wp14">
   <w:p>
     <w:pPr>
       <w:pStyle w:val="Fuzeile"/>
@@ -7859,7 +7654,7 @@
 </file>
 
 <file path=word/footer2.xml><?xml version="1.0" encoding="utf-8"?>
-<w:ftr xmlns:wpc="http://schemas.microsoft.com/office/word/2010/wordprocessingCanvas" xmlns:cx="http://schemas.microsoft.com/office/drawing/2014/chartex" xmlns:cx1="http://schemas.microsoft.com/office/drawing/2015/9/8/chartex" xmlns:cx2="http://schemas.microsoft.com/office/drawing/2015/10/21/chartex" xmlns:cx3="http://schemas.microsoft.com/office/drawing/2016/5/9/chartex" xmlns:cx4="http://schemas.microsoft.com/office/drawing/2016/5/10/chartex" xmlns:cx5="http://schemas.microsoft.com/office/drawing/2016/5/11/chartex" xmlns:cx6="http://schemas.microsoft.com/office/drawing/2016/5/12/chartex" xmlns:cx7="http://schemas.microsoft.com/office/drawing/2016/5/13/chartex" xmlns:cx8="http://schemas.microsoft.com/office/drawing/2016/5/14/chartex" xmlns:mc="http://schemas.openxmlformats.org/markup-compatibility/2006" xmlns:aink="http://schemas.microsoft.com/office/drawing/2016/ink" xmlns:am3d="http://schemas.microsoft.com/office/drawing/2017/model3d" xmlns:o="urn:schemas-microsoft-com:office:office" xmlns:oel="http://schemas.microsoft.com/office/2019/extlst" xmlns:r="http://schemas.openxmlformats.org/officeDocument/2006/relationships" xmlns:m="http://schemas.openxmlformats.org/officeDocument/2006/math" xmlns:v="urn:schemas-microsoft-com:vml" xmlns:wp14="http://schemas.microsoft.com/office/word/2010/wordprocessingDrawing" xmlns:wp="http://schemas.openxmlformats.org/drawingml/2006/wordprocessingDrawing" xmlns:w10="urn:schemas-microsoft-com:office:word" xmlns:w="http://schemas.openxmlformats.org/wordprocessingml/2006/main" xmlns:w14="http://schemas.microsoft.com/office/word/2010/wordml" xmlns:w15="http://schemas.microsoft.com/office/word/2012/wordml" xmlns:w16cex="http://schemas.microsoft.com/office/word/2018/wordml/cex" xmlns:w16cid="http://schemas.microsoft.com/office/word/2016/wordml/cid" xmlns:w16="http://schemas.microsoft.com/office/word/2018/wordml" xmlns:w16sdtdh="http://schemas.microsoft.com/office/word/2020/wordml/sdtdatahash" xmlns:w16se="http://schemas.microsoft.com/office/word/2015/wordml/symex" xmlns:wpg="http://schemas.microsoft.com/office/word/2010/wordprocessingGroup" xmlns:wpi="http://schemas.microsoft.com/office/word/2010/wordprocessingInk" xmlns:wne="http://schemas.microsoft.com/office/word/2006/wordml" xmlns:wps="http://schemas.microsoft.com/office/word/2010/wordprocessingShape" mc:Ignorable="w14 w15 w16se w16cid w16 w16cex w16sdtdh wp14">
+<w:ftr xmlns:wpc="http://schemas.microsoft.com/office/word/2010/wordprocessingCanvas" xmlns:cx="http://schemas.microsoft.com/office/drawing/2014/chartex" xmlns:cx1="http://schemas.microsoft.com/office/drawing/2015/9/8/chartex" xmlns:cx2="http://schemas.microsoft.com/office/drawing/2015/10/21/chartex" xmlns:cx3="http://schemas.microsoft.com/office/drawing/2016/5/9/chartex" xmlns:cx4="http://schemas.microsoft.com/office/drawing/2016/5/10/chartex" xmlns:cx5="http://schemas.microsoft.com/office/drawing/2016/5/11/chartex" xmlns:cx6="http://schemas.microsoft.com/office/drawing/2016/5/12/chartex" xmlns:cx7="http://schemas.microsoft.com/office/drawing/2016/5/13/chartex" xmlns:cx8="http://schemas.microsoft.com/office/drawing/2016/5/14/chartex" xmlns:mc="http://schemas.openxmlformats.org/markup-compatibility/2006" xmlns:aink="http://schemas.microsoft.com/office/drawing/2016/ink" xmlns:am3d="http://schemas.microsoft.com/office/drawing/2017/model3d" xmlns:o="urn:schemas-microsoft-com:office:office" xmlns:r="http://schemas.openxmlformats.org/officeDocument/2006/relationships" xmlns:m="http://schemas.openxmlformats.org/officeDocument/2006/math" xmlns:v="urn:schemas-microsoft-com:vml" xmlns:wp14="http://schemas.microsoft.com/office/word/2010/wordprocessingDrawing" xmlns:wp="http://schemas.openxmlformats.org/drawingml/2006/wordprocessingDrawing" xmlns:w10="urn:schemas-microsoft-com:office:word" xmlns:w="http://schemas.openxmlformats.org/wordprocessingml/2006/main" xmlns:w14="http://schemas.microsoft.com/office/word/2010/wordml" xmlns:w15="http://schemas.microsoft.com/office/word/2012/wordml" xmlns:w16cid="http://schemas.microsoft.com/office/word/2016/wordml/cid" xmlns:w16se="http://schemas.microsoft.com/office/word/2015/wordml/symex" xmlns:wpg="http://schemas.microsoft.com/office/word/2010/wordprocessingGroup" xmlns:wpi="http://schemas.microsoft.com/office/word/2010/wordprocessingInk" xmlns:wne="http://schemas.microsoft.com/office/word/2006/wordml" xmlns:wps="http://schemas.microsoft.com/office/word/2010/wordprocessingShape" mc:Ignorable="w14 w15 w16se w16cid wp14">
   <w:p>
     <w:pPr>
       <w:pStyle w:val="Fuzeile"/>
@@ -7869,7 +7664,7 @@
 </file>
 
 <file path=word/footer3.xml><?xml version="1.0" encoding="utf-8"?>
-<w:ftr xmlns:wpc="http://schemas.microsoft.com/office/word/2010/wordprocessingCanvas" xmlns:cx="http://schemas.microsoft.com/office/drawing/2014/chartex" xmlns:cx1="http://schemas.microsoft.com/office/drawing/2015/9/8/chartex" xmlns:cx2="http://schemas.microsoft.com/office/drawing/2015/10/21/chartex" xmlns:cx3="http://schemas.microsoft.com/office/drawing/2016/5/9/chartex" xmlns:cx4="http://schemas.microsoft.com/office/drawing/2016/5/10/chartex" xmlns:cx5="http://schemas.microsoft.com/office/drawing/2016/5/11/chartex" xmlns:cx6="http://schemas.microsoft.com/office/drawing/2016/5/12/chartex" xmlns:cx7="http://schemas.microsoft.com/office/drawing/2016/5/13/chartex" xmlns:cx8="http://schemas.microsoft.com/office/drawing/2016/5/14/chartex" xmlns:mc="http://schemas.openxmlformats.org/markup-compatibility/2006" xmlns:aink="http://schemas.microsoft.com/office/drawing/2016/ink" xmlns:am3d="http://schemas.microsoft.com/office/drawing/2017/model3d" xmlns:o="urn:schemas-microsoft-com:office:office" xmlns:oel="http://schemas.microsoft.com/office/2019/extlst" xmlns:r="http://schemas.openxmlformats.org/officeDocument/2006/relationships" xmlns:m="http://schemas.openxmlformats.org/officeDocument/2006/math" xmlns:v="urn:schemas-microsoft-com:vml" xmlns:wp14="http://schemas.microsoft.com/office/word/2010/wordprocessingDrawing" xmlns:wp="http://schemas.openxmlformats.org/drawingml/2006/wordprocessingDrawing" xmlns:w10="urn:schemas-microsoft-com:office:word" xmlns:w="http://schemas.openxmlformats.org/wordprocessingml/2006/main" xmlns:w14="http://schemas.microsoft.com/office/word/2010/wordml" xmlns:w15="http://schemas.microsoft.com/office/word/2012/wordml" xmlns:w16cex="http://schemas.microsoft.com/office/word/2018/wordml/cex" xmlns:w16cid="http://schemas.microsoft.com/office/word/2016/wordml/cid" xmlns:w16="http://schemas.microsoft.com/office/word/2018/wordml" xmlns:w16sdtdh="http://schemas.microsoft.com/office/word/2020/wordml/sdtdatahash" xmlns:w16se="http://schemas.microsoft.com/office/word/2015/wordml/symex" xmlns:wpg="http://schemas.microsoft.com/office/word/2010/wordprocessingGroup" xmlns:wpi="http://schemas.microsoft.com/office/word/2010/wordprocessingInk" xmlns:wne="http://schemas.microsoft.com/office/word/2006/wordml" xmlns:wps="http://schemas.microsoft.com/office/word/2010/wordprocessingShape" mc:Ignorable="w14 w15 w16se w16cid w16 w16cex w16sdtdh wp14">
+<w:ftr xmlns:wpc="http://schemas.microsoft.com/office/word/2010/wordprocessingCanvas" xmlns:cx="http://schemas.microsoft.com/office/drawing/2014/chartex" xmlns:cx1="http://schemas.microsoft.com/office/drawing/2015/9/8/chartex" xmlns:cx2="http://schemas.microsoft.com/office/drawing/2015/10/21/chartex" xmlns:cx3="http://schemas.microsoft.com/office/drawing/2016/5/9/chartex" xmlns:cx4="http://schemas.microsoft.com/office/drawing/2016/5/10/chartex" xmlns:cx5="http://schemas.microsoft.com/office/drawing/2016/5/11/chartex" xmlns:cx6="http://schemas.microsoft.com/office/drawing/2016/5/12/chartex" xmlns:cx7="http://schemas.microsoft.com/office/drawing/2016/5/13/chartex" xmlns:cx8="http://schemas.microsoft.com/office/drawing/2016/5/14/chartex" xmlns:mc="http://schemas.openxmlformats.org/markup-compatibility/2006" xmlns:aink="http://schemas.microsoft.com/office/drawing/2016/ink" xmlns:am3d="http://schemas.microsoft.com/office/drawing/2017/model3d" xmlns:o="urn:schemas-microsoft-com:office:office" xmlns:r="http://schemas.openxmlformats.org/officeDocument/2006/relationships" xmlns:m="http://schemas.openxmlformats.org/officeDocument/2006/math" xmlns:v="urn:schemas-microsoft-com:vml" xmlns:wp14="http://schemas.microsoft.com/office/word/2010/wordprocessingDrawing" xmlns:wp="http://schemas.openxmlformats.org/drawingml/2006/wordprocessingDrawing" xmlns:w10="urn:schemas-microsoft-com:office:word" xmlns:w="http://schemas.openxmlformats.org/wordprocessingml/2006/main" xmlns:w14="http://schemas.microsoft.com/office/word/2010/wordml" xmlns:w15="http://schemas.microsoft.com/office/word/2012/wordml" xmlns:w16cid="http://schemas.microsoft.com/office/word/2016/wordml/cid" xmlns:w16se="http://schemas.microsoft.com/office/word/2015/wordml/symex" xmlns:wpg="http://schemas.microsoft.com/office/word/2010/wordprocessingGroup" xmlns:wpi="http://schemas.microsoft.com/office/word/2010/wordprocessingInk" xmlns:wne="http://schemas.microsoft.com/office/word/2006/wordml" xmlns:wps="http://schemas.microsoft.com/office/word/2010/wordprocessingShape" mc:Ignorable="w14 w15 w16se w16cid wp14">
   <w:p>
     <w:pPr>
       <w:pStyle w:val="Fuzeile"/>
@@ -7879,7 +7674,7 @@
 </file>
 
 <file path=word/footnotes.xml><?xml version="1.0" encoding="utf-8"?>
-<w:footnotes xmlns:wpc="http://schemas.microsoft.com/office/word/2010/wordprocessingCanvas" xmlns:cx="http://schemas.microsoft.com/office/drawing/2014/chartex" xmlns:cx1="http://schemas.microsoft.com/office/drawing/2015/9/8/chartex" xmlns:cx2="http://schemas.microsoft.com/office/drawing/2015/10/21/chartex" xmlns:cx3="http://schemas.microsoft.com/office/drawing/2016/5/9/chartex" xmlns:cx4="http://schemas.microsoft.com/office/drawing/2016/5/10/chartex" xmlns:cx5="http://schemas.microsoft.com/office/drawing/2016/5/11/chartex" xmlns:cx6="http://schemas.microsoft.com/office/drawing/2016/5/12/chartex" xmlns:cx7="http://schemas.microsoft.com/office/drawing/2016/5/13/chartex" xmlns:cx8="http://schemas.microsoft.com/office/drawing/2016/5/14/chartex" xmlns:mc="http://schemas.openxmlformats.org/markup-compatibility/2006" xmlns:aink="http://schemas.microsoft.com/office/drawing/2016/ink" xmlns:am3d="http://schemas.microsoft.com/office/drawing/2017/model3d" xmlns:o="urn:schemas-microsoft-com:office:office" xmlns:oel="http://schemas.microsoft.com/office/2019/extlst" xmlns:r="http://schemas.openxmlformats.org/officeDocument/2006/relationships" xmlns:m="http://schemas.openxmlformats.org/officeDocument/2006/math" xmlns:v="urn:schemas-microsoft-com:vml" xmlns:wp14="http://schemas.microsoft.com/office/word/2010/wordprocessingDrawing" xmlns:wp="http://schemas.openxmlformats.org/drawingml/2006/wordprocessingDrawing" xmlns:w10="urn:schemas-microsoft-com:office:word" xmlns:w="http://schemas.openxmlformats.org/wordprocessingml/2006/main" xmlns:w14="http://schemas.microsoft.com/office/word/2010/wordml" xmlns:w15="http://schemas.microsoft.com/office/word/2012/wordml" xmlns:w16cex="http://schemas.microsoft.com/office/word/2018/wordml/cex" xmlns:w16cid="http://schemas.microsoft.com/office/word/2016/wordml/cid" xmlns:w16="http://schemas.microsoft.com/office/word/2018/wordml" xmlns:w16sdtdh="http://schemas.microsoft.com/office/word/2020/wordml/sdtdatahash" xmlns:w16se="http://schemas.microsoft.com/office/word/2015/wordml/symex" xmlns:wpg="http://schemas.microsoft.com/office/word/2010/wordprocessingGroup" xmlns:wpi="http://schemas.microsoft.com/office/word/2010/wordprocessingInk" xmlns:wne="http://schemas.microsoft.com/office/word/2006/wordml" xmlns:wps="http://schemas.microsoft.com/office/word/2010/wordprocessingShape" mc:Ignorable="w14 w15 w16se w16cid w16 w16cex w16sdtdh wp14">
+<w:footnotes xmlns:wpc="http://schemas.microsoft.com/office/word/2010/wordprocessingCanvas" xmlns:cx="http://schemas.microsoft.com/office/drawing/2014/chartex" xmlns:cx1="http://schemas.microsoft.com/office/drawing/2015/9/8/chartex" xmlns:cx2="http://schemas.microsoft.com/office/drawing/2015/10/21/chartex" xmlns:cx3="http://schemas.microsoft.com/office/drawing/2016/5/9/chartex" xmlns:cx4="http://schemas.microsoft.com/office/drawing/2016/5/10/chartex" xmlns:cx5="http://schemas.microsoft.com/office/drawing/2016/5/11/chartex" xmlns:cx6="http://schemas.microsoft.com/office/drawing/2016/5/12/chartex" xmlns:cx7="http://schemas.microsoft.com/office/drawing/2016/5/13/chartex" xmlns:cx8="http://schemas.microsoft.com/office/drawing/2016/5/14/chartex" xmlns:mc="http://schemas.openxmlformats.org/markup-compatibility/2006" xmlns:aink="http://schemas.microsoft.com/office/drawing/2016/ink" xmlns:am3d="http://schemas.microsoft.com/office/drawing/2017/model3d" xmlns:o="urn:schemas-microsoft-com:office:office" xmlns:r="http://schemas.openxmlformats.org/officeDocument/2006/relationships" xmlns:m="http://schemas.openxmlformats.org/officeDocument/2006/math" xmlns:v="urn:schemas-microsoft-com:vml" xmlns:wp14="http://schemas.microsoft.com/office/word/2010/wordprocessingDrawing" xmlns:wp="http://schemas.openxmlformats.org/drawingml/2006/wordprocessingDrawing" xmlns:w10="urn:schemas-microsoft-com:office:word" xmlns:w="http://schemas.openxmlformats.org/wordprocessingml/2006/main" xmlns:w14="http://schemas.microsoft.com/office/word/2010/wordml" xmlns:w15="http://schemas.microsoft.com/office/word/2012/wordml" xmlns:w16cid="http://schemas.microsoft.com/office/word/2016/wordml/cid" xmlns:w16se="http://schemas.microsoft.com/office/word/2015/wordml/symex" xmlns:wpg="http://schemas.microsoft.com/office/word/2010/wordprocessingGroup" xmlns:wpi="http://schemas.microsoft.com/office/word/2010/wordprocessingInk" xmlns:wne="http://schemas.microsoft.com/office/word/2006/wordml" xmlns:wps="http://schemas.microsoft.com/office/word/2010/wordprocessingShape" mc:Ignorable="w14 w15 w16se w16cid wp14">
   <w:footnote w:type="separator" w:id="-1">
     <w:p>
       <w:pPr>
@@ -7904,7 +7699,7 @@
 </file>
 
 <file path=word/header1.xml><?xml version="1.0" encoding="utf-8"?>
-<w:hdr xmlns:wpc="http://schemas.microsoft.com/office/word/2010/wordprocessingCanvas" xmlns:cx="http://schemas.microsoft.com/office/drawing/2014/chartex" xmlns:cx1="http://schemas.microsoft.com/office/drawing/2015/9/8/chartex" xmlns:cx2="http://schemas.microsoft.com/office/drawing/2015/10/21/chartex" xmlns:cx3="http://schemas.microsoft.com/office/drawing/2016/5/9/chartex" xmlns:cx4="http://schemas.microsoft.com/office/drawing/2016/5/10/chartex" xmlns:cx5="http://schemas.microsoft.com/office/drawing/2016/5/11/chartex" xmlns:cx6="http://schemas.microsoft.com/office/drawing/2016/5/12/chartex" xmlns:cx7="http://schemas.microsoft.com/office/drawing/2016/5/13/chartex" xmlns:cx8="http://schemas.microsoft.com/office/drawing/2016/5/14/chartex" xmlns:mc="http://schemas.openxmlformats.org/markup-compatibility/2006" xmlns:aink="http://schemas.microsoft.com/office/drawing/2016/ink" xmlns:am3d="http://schemas.microsoft.com/office/drawing/2017/model3d" xmlns:o="urn:schemas-microsoft-com:office:office" xmlns:oel="http://schemas.microsoft.com/office/2019/extlst" xmlns:r="http://schemas.openxmlformats.org/officeDocument/2006/relationships" xmlns:m="http://schemas.openxmlformats.org/officeDocument/2006/math" xmlns:v="urn:schemas-microsoft-com:vml" xmlns:wp14="http://schemas.microsoft.com/office/word/2010/wordprocessingDrawing" xmlns:wp="http://schemas.openxmlformats.org/drawingml/2006/wordprocessingDrawing" xmlns:w10="urn:schemas-microsoft-com:office:word" xmlns:w="http://schemas.openxmlformats.org/wordprocessingml/2006/main" xmlns:w14="http://schemas.microsoft.com/office/word/2010/wordml" xmlns:w15="http://schemas.microsoft.com/office/word/2012/wordml" xmlns:w16cex="http://schemas.microsoft.com/office/word/2018/wordml/cex" xmlns:w16cid="http://schemas.microsoft.com/office/word/2016/wordml/cid" xmlns:w16="http://schemas.microsoft.com/office/word/2018/wordml" xmlns:w16sdtdh="http://schemas.microsoft.com/office/word/2020/wordml/sdtdatahash" xmlns:w16se="http://schemas.microsoft.com/office/word/2015/wordml/symex" xmlns:wpg="http://schemas.microsoft.com/office/word/2010/wordprocessingGroup" xmlns:wpi="http://schemas.microsoft.com/office/word/2010/wordprocessingInk" xmlns:wne="http://schemas.microsoft.com/office/word/2006/wordml" xmlns:wps="http://schemas.microsoft.com/office/word/2010/wordprocessingShape" mc:Ignorable="w14 w15 w16se w16cid w16 w16cex w16sdtdh wp14">
+<w:hdr xmlns:wpc="http://schemas.microsoft.com/office/word/2010/wordprocessingCanvas" xmlns:cx="http://schemas.microsoft.com/office/drawing/2014/chartex" xmlns:cx1="http://schemas.microsoft.com/office/drawing/2015/9/8/chartex" xmlns:cx2="http://schemas.microsoft.com/office/drawing/2015/10/21/chartex" xmlns:cx3="http://schemas.microsoft.com/office/drawing/2016/5/9/chartex" xmlns:cx4="http://schemas.microsoft.com/office/drawing/2016/5/10/chartex" xmlns:cx5="http://schemas.microsoft.com/office/drawing/2016/5/11/chartex" xmlns:cx6="http://schemas.microsoft.com/office/drawing/2016/5/12/chartex" xmlns:cx7="http://schemas.microsoft.com/office/drawing/2016/5/13/chartex" xmlns:cx8="http://schemas.microsoft.com/office/drawing/2016/5/14/chartex" xmlns:mc="http://schemas.openxmlformats.org/markup-compatibility/2006" xmlns:aink="http://schemas.microsoft.com/office/drawing/2016/ink" xmlns:am3d="http://schemas.microsoft.com/office/drawing/2017/model3d" xmlns:o="urn:schemas-microsoft-com:office:office" xmlns:r="http://schemas.openxmlformats.org/officeDocument/2006/relationships" xmlns:m="http://schemas.openxmlformats.org/officeDocument/2006/math" xmlns:v="urn:schemas-microsoft-com:vml" xmlns:wp14="http://schemas.microsoft.com/office/word/2010/wordprocessingDrawing" xmlns:wp="http://schemas.openxmlformats.org/drawingml/2006/wordprocessingDrawing" xmlns:w10="urn:schemas-microsoft-com:office:word" xmlns:w="http://schemas.openxmlformats.org/wordprocessingml/2006/main" xmlns:w14="http://schemas.microsoft.com/office/word/2010/wordml" xmlns:w15="http://schemas.microsoft.com/office/word/2012/wordml" xmlns:w16cid="http://schemas.microsoft.com/office/word/2016/wordml/cid" xmlns:w16se="http://schemas.microsoft.com/office/word/2015/wordml/symex" xmlns:wpg="http://schemas.microsoft.com/office/word/2010/wordprocessingGroup" xmlns:wpi="http://schemas.microsoft.com/office/word/2010/wordprocessingInk" xmlns:wne="http://schemas.microsoft.com/office/word/2006/wordml" xmlns:wps="http://schemas.microsoft.com/office/word/2010/wordprocessingShape" mc:Ignorable="w14 w15 w16se w16cid wp14">
   <w:p>
     <w:pPr>
       <w:pStyle w:val="Kopfzeile"/>
@@ -7914,7 +7709,7 @@
 </file>
 
 <file path=word/header2.xml><?xml version="1.0" encoding="utf-8"?>
-<w:hdr xmlns:wpc="http://schemas.microsoft.com/office/word/2010/wordprocessingCanvas" xmlns:cx="http://schemas.microsoft.com/office/drawing/2014/chartex" xmlns:cx1="http://schemas.microsoft.com/office/drawing/2015/9/8/chartex" xmlns:cx2="http://schemas.microsoft.com/office/drawing/2015/10/21/chartex" xmlns:cx3="http://schemas.microsoft.com/office/drawing/2016/5/9/chartex" xmlns:cx4="http://schemas.microsoft.com/office/drawing/2016/5/10/chartex" xmlns:cx5="http://schemas.microsoft.com/office/drawing/2016/5/11/chartex" xmlns:cx6="http://schemas.microsoft.com/office/drawing/2016/5/12/chartex" xmlns:cx7="http://schemas.microsoft.com/office/drawing/2016/5/13/chartex" xmlns:cx8="http://schemas.microsoft.com/office/drawing/2016/5/14/chartex" xmlns:mc="http://schemas.openxmlformats.org/markup-compatibility/2006" xmlns:aink="http://schemas.microsoft.com/office/drawing/2016/ink" xmlns:am3d="http://schemas.microsoft.com/office/drawing/2017/model3d" xmlns:o="urn:schemas-microsoft-com:office:office" xmlns:oel="http://schemas.microsoft.com/office/2019/extlst" xmlns:r="http://schemas.openxmlformats.org/officeDocument/2006/relationships" xmlns:m="http://schemas.openxmlformats.org/officeDocument/2006/math" xmlns:v="urn:schemas-microsoft-com:vml" xmlns:wp14="http://schemas.microsoft.com/office/word/2010/wordprocessingDrawing" xmlns:wp="http://schemas.openxmlformats.org/drawingml/2006/wordprocessingDrawing" xmlns:w10="urn:schemas-microsoft-com:office:word" xmlns:w="http://schemas.openxmlformats.org/wordprocessingml/2006/main" xmlns:w14="http://schemas.microsoft.com/office/word/2010/wordml" xmlns:w15="http://schemas.microsoft.com/office/word/2012/wordml" xmlns:w16cex="http://schemas.microsoft.com/office/word/2018/wordml/cex" xmlns:w16cid="http://schemas.microsoft.com/office/word/2016/wordml/cid" xmlns:w16="http://schemas.microsoft.com/office/word/2018/wordml" xmlns:w16sdtdh="http://schemas.microsoft.com/office/word/2020/wordml/sdtdatahash" xmlns:w16se="http://schemas.microsoft.com/office/word/2015/wordml/symex" xmlns:wpg="http://schemas.microsoft.com/office/word/2010/wordprocessingGroup" xmlns:wpi="http://schemas.microsoft.com/office/word/2010/wordprocessingInk" xmlns:wne="http://schemas.microsoft.com/office/word/2006/wordml" xmlns:wps="http://schemas.microsoft.com/office/word/2010/wordprocessingShape" mc:Ignorable="w14 w15 w16se w16cid w16 w16cex w16sdtdh wp14">
+<w:hdr xmlns:wpc="http://schemas.microsoft.com/office/word/2010/wordprocessingCanvas" xmlns:cx="http://schemas.microsoft.com/office/drawing/2014/chartex" xmlns:cx1="http://schemas.microsoft.com/office/drawing/2015/9/8/chartex" xmlns:cx2="http://schemas.microsoft.com/office/drawing/2015/10/21/chartex" xmlns:cx3="http://schemas.microsoft.com/office/drawing/2016/5/9/chartex" xmlns:cx4="http://schemas.microsoft.com/office/drawing/2016/5/10/chartex" xmlns:cx5="http://schemas.microsoft.com/office/drawing/2016/5/11/chartex" xmlns:cx6="http://schemas.microsoft.com/office/drawing/2016/5/12/chartex" xmlns:cx7="http://schemas.microsoft.com/office/drawing/2016/5/13/chartex" xmlns:cx8="http://schemas.microsoft.com/office/drawing/2016/5/14/chartex" xmlns:mc="http://schemas.openxmlformats.org/markup-compatibility/2006" xmlns:aink="http://schemas.microsoft.com/office/drawing/2016/ink" xmlns:am3d="http://schemas.microsoft.com/office/drawing/2017/model3d" xmlns:o="urn:schemas-microsoft-com:office:office" xmlns:r="http://schemas.openxmlformats.org/officeDocument/2006/relationships" xmlns:m="http://schemas.openxmlformats.org/officeDocument/2006/math" xmlns:v="urn:schemas-microsoft-com:vml" xmlns:wp14="http://schemas.microsoft.com/office/word/2010/wordprocessingDrawing" xmlns:wp="http://schemas.openxmlformats.org/drawingml/2006/wordprocessingDrawing" xmlns:w10="urn:schemas-microsoft-com:office:word" xmlns:w="http://schemas.openxmlformats.org/wordprocessingml/2006/main" xmlns:w14="http://schemas.microsoft.com/office/word/2010/wordml" xmlns:w15="http://schemas.microsoft.com/office/word/2012/wordml" xmlns:w16cid="http://schemas.microsoft.com/office/word/2016/wordml/cid" xmlns:w16se="http://schemas.microsoft.com/office/word/2015/wordml/symex" xmlns:wpg="http://schemas.microsoft.com/office/word/2010/wordprocessingGroup" xmlns:wpi="http://schemas.microsoft.com/office/word/2010/wordprocessingInk" xmlns:wne="http://schemas.microsoft.com/office/word/2006/wordml" xmlns:wps="http://schemas.microsoft.com/office/word/2010/wordprocessingShape" mc:Ignorable="w14 w15 w16se w16cid wp14">
   <w:p>
     <w:pPr>
       <w:pStyle w:val="Kopfzeile"/>
@@ -7924,7 +7719,7 @@
 </file>
 
 <file path=word/header3.xml><?xml version="1.0" encoding="utf-8"?>
-<w:hdr xmlns:wpc="http://schemas.microsoft.com/office/word/2010/wordprocessingCanvas" xmlns:cx="http://schemas.microsoft.com/office/drawing/2014/chartex" xmlns:cx1="http://schemas.microsoft.com/office/drawing/2015/9/8/chartex" xmlns:cx2="http://schemas.microsoft.com/office/drawing/2015/10/21/chartex" xmlns:cx3="http://schemas.microsoft.com/office/drawing/2016/5/9/chartex" xmlns:cx4="http://schemas.microsoft.com/office/drawing/2016/5/10/chartex" xmlns:cx5="http://schemas.microsoft.com/office/drawing/2016/5/11/chartex" xmlns:cx6="http://schemas.microsoft.com/office/drawing/2016/5/12/chartex" xmlns:cx7="http://schemas.microsoft.com/office/drawing/2016/5/13/chartex" xmlns:cx8="http://schemas.microsoft.com/office/drawing/2016/5/14/chartex" xmlns:mc="http://schemas.openxmlformats.org/markup-compatibility/2006" xmlns:aink="http://schemas.microsoft.com/office/drawing/2016/ink" xmlns:am3d="http://schemas.microsoft.com/office/drawing/2017/model3d" xmlns:o="urn:schemas-microsoft-com:office:office" xmlns:oel="http://schemas.microsoft.com/office/2019/extlst" xmlns:r="http://schemas.openxmlformats.org/officeDocument/2006/relationships" xmlns:m="http://schemas.openxmlformats.org/officeDocument/2006/math" xmlns:v="urn:schemas-microsoft-com:vml" xmlns:wp14="http://schemas.microsoft.com/office/word/2010/wordprocessingDrawing" xmlns:wp="http://schemas.openxmlformats.org/drawingml/2006/wordprocessingDrawing" xmlns:w10="urn:schemas-microsoft-com:office:word" xmlns:w="http://schemas.openxmlformats.org/wordprocessingml/2006/main" xmlns:w14="http://schemas.microsoft.com/office/word/2010/wordml" xmlns:w15="http://schemas.microsoft.com/office/word/2012/wordml" xmlns:w16cex="http://schemas.microsoft.com/office/word/2018/wordml/cex" xmlns:w16cid="http://schemas.microsoft.com/office/word/2016/wordml/cid" xmlns:w16="http://schemas.microsoft.com/office/word/2018/wordml" xmlns:w16sdtdh="http://schemas.microsoft.com/office/word/2020/wordml/sdtdatahash" xmlns:w16se="http://schemas.microsoft.com/office/word/2015/wordml/symex" xmlns:wpg="http://schemas.microsoft.com/office/word/2010/wordprocessingGroup" xmlns:wpi="http://schemas.microsoft.com/office/word/2010/wordprocessingInk" xmlns:wne="http://schemas.microsoft.com/office/word/2006/wordml" xmlns:wps="http://schemas.microsoft.com/office/word/2010/wordprocessingShape" mc:Ignorable="w14 w15 w16se w16cid w16 w16cex w16sdtdh wp14">
+<w:hdr xmlns:wpc="http://schemas.microsoft.com/office/word/2010/wordprocessingCanvas" xmlns:cx="http://schemas.microsoft.com/office/drawing/2014/chartex" xmlns:cx1="http://schemas.microsoft.com/office/drawing/2015/9/8/chartex" xmlns:cx2="http://schemas.microsoft.com/office/drawing/2015/10/21/chartex" xmlns:cx3="http://schemas.microsoft.com/office/drawing/2016/5/9/chartex" xmlns:cx4="http://schemas.microsoft.com/office/drawing/2016/5/10/chartex" xmlns:cx5="http://schemas.microsoft.com/office/drawing/2016/5/11/chartex" xmlns:cx6="http://schemas.microsoft.com/office/drawing/2016/5/12/chartex" xmlns:cx7="http://schemas.microsoft.com/office/drawing/2016/5/13/chartex" xmlns:cx8="http://schemas.microsoft.com/office/drawing/2016/5/14/chartex" xmlns:mc="http://schemas.openxmlformats.org/markup-compatibility/2006" xmlns:aink="http://schemas.microsoft.com/office/drawing/2016/ink" xmlns:am3d="http://schemas.microsoft.com/office/drawing/2017/model3d" xmlns:o="urn:schemas-microsoft-com:office:office" xmlns:r="http://schemas.openxmlformats.org/officeDocument/2006/relationships" xmlns:m="http://schemas.openxmlformats.org/officeDocument/2006/math" xmlns:v="urn:schemas-microsoft-com:vml" xmlns:wp14="http://schemas.microsoft.com/office/word/2010/wordprocessingDrawing" xmlns:wp="http://schemas.openxmlformats.org/drawingml/2006/wordprocessingDrawing" xmlns:w10="urn:schemas-microsoft-com:office:word" xmlns:w="http://schemas.openxmlformats.org/wordprocessingml/2006/main" xmlns:w14="http://schemas.microsoft.com/office/word/2010/wordml" xmlns:w15="http://schemas.microsoft.com/office/word/2012/wordml" xmlns:w16cid="http://schemas.microsoft.com/office/word/2016/wordml/cid" xmlns:w16se="http://schemas.microsoft.com/office/word/2015/wordml/symex" xmlns:wpg="http://schemas.microsoft.com/office/word/2010/wordprocessingGroup" xmlns:wpi="http://schemas.microsoft.com/office/word/2010/wordprocessingInk" xmlns:wne="http://schemas.microsoft.com/office/word/2006/wordml" xmlns:wps="http://schemas.microsoft.com/office/word/2010/wordprocessingShape" mc:Ignorable="w14 w15 w16se w16cid wp14">
   <w:p>
     <w:pPr>
       <w:pStyle w:val="Kopfzeile"/>
@@ -7934,7 +7729,7 @@
 </file>
 
 <file path=word/numbering.xml><?xml version="1.0" encoding="utf-8"?>
-<w:numbering xmlns:wpc="http://schemas.microsoft.com/office/word/2010/wordprocessingCanvas" xmlns:cx="http://schemas.microsoft.com/office/drawing/2014/chartex" xmlns:cx1="http://schemas.microsoft.com/office/drawing/2015/9/8/chartex" xmlns:cx2="http://schemas.microsoft.com/office/drawing/2015/10/21/chartex" xmlns:cx3="http://schemas.microsoft.com/office/drawing/2016/5/9/chartex" xmlns:cx4="http://schemas.microsoft.com/office/drawing/2016/5/10/chartex" xmlns:cx5="http://schemas.microsoft.com/office/drawing/2016/5/11/chartex" xmlns:cx6="http://schemas.microsoft.com/office/drawing/2016/5/12/chartex" xmlns:cx7="http://schemas.microsoft.com/office/drawing/2016/5/13/chartex" xmlns:cx8="http://schemas.microsoft.com/office/drawing/2016/5/14/chartex" xmlns:mc="http://schemas.openxmlformats.org/markup-compatibility/2006" xmlns:aink="http://schemas.microsoft.com/office/drawing/2016/ink" xmlns:am3d="http://schemas.microsoft.com/office/drawing/2017/model3d" xmlns:o="urn:schemas-microsoft-com:office:office" xmlns:oel="http://schemas.microsoft.com/office/2019/extlst" xmlns:r="http://schemas.openxmlformats.org/officeDocument/2006/relationships" xmlns:m="http://schemas.openxmlformats.org/officeDocument/2006/math" xmlns:v="urn:schemas-microsoft-com:vml" xmlns:wp14="http://schemas.microsoft.com/office/word/2010/wordprocessingDrawing" xmlns:wp="http://schemas.openxmlformats.org/drawingml/2006/wordprocessingDrawing" xmlns:w10="urn:schemas-microsoft-com:office:word" xmlns:w="http://schemas.openxmlformats.org/wordprocessingml/2006/main" xmlns:w14="http://schemas.microsoft.com/office/word/2010/wordml" xmlns:w15="http://schemas.microsoft.com/office/word/2012/wordml" xmlns:w16cex="http://schemas.microsoft.com/office/word/2018/wordml/cex" xmlns:w16cid="http://schemas.microsoft.com/office/word/2016/wordml/cid" xmlns:w16="http://schemas.microsoft.com/office/word/2018/wordml" xmlns:w16sdtdh="http://schemas.microsoft.com/office/word/2020/wordml/sdtdatahash" xmlns:w16se="http://schemas.microsoft.com/office/word/2015/wordml/symex" xmlns:wpg="http://schemas.microsoft.com/office/word/2010/wordprocessingGroup" xmlns:wpi="http://schemas.microsoft.com/office/word/2010/wordprocessingInk" xmlns:wne="http://schemas.microsoft.com/office/word/2006/wordml" xmlns:wps="http://schemas.microsoft.com/office/word/2010/wordprocessingShape" mc:Ignorable="w14 w15 w16se w16cid w16 w16cex w16sdtdh wp14">
+<w:numbering xmlns:wpc="http://schemas.microsoft.com/office/word/2010/wordprocessingCanvas" xmlns:cx="http://schemas.microsoft.com/office/drawing/2014/chartex" xmlns:cx1="http://schemas.microsoft.com/office/drawing/2015/9/8/chartex" xmlns:cx2="http://schemas.microsoft.com/office/drawing/2015/10/21/chartex" xmlns:cx3="http://schemas.microsoft.com/office/drawing/2016/5/9/chartex" xmlns:cx4="http://schemas.microsoft.com/office/drawing/2016/5/10/chartex" xmlns:cx5="http://schemas.microsoft.com/office/drawing/2016/5/11/chartex" xmlns:cx6="http://schemas.microsoft.com/office/drawing/2016/5/12/chartex" xmlns:cx7="http://schemas.microsoft.com/office/drawing/2016/5/13/chartex" xmlns:cx8="http://schemas.microsoft.com/office/drawing/2016/5/14/chartex" xmlns:mc="http://schemas.openxmlformats.org/markup-compatibility/2006" xmlns:aink="http://schemas.microsoft.com/office/drawing/2016/ink" xmlns:am3d="http://schemas.microsoft.com/office/drawing/2017/model3d" xmlns:o="urn:schemas-microsoft-com:office:office" xmlns:r="http://schemas.openxmlformats.org/officeDocument/2006/relationships" xmlns:m="http://schemas.openxmlformats.org/officeDocument/2006/math" xmlns:v="urn:schemas-microsoft-com:vml" xmlns:wp14="http://schemas.microsoft.com/office/word/2010/wordprocessingDrawing" xmlns:wp="http://schemas.openxmlformats.org/drawingml/2006/wordprocessingDrawing" xmlns:w10="urn:schemas-microsoft-com:office:word" xmlns:w="http://schemas.openxmlformats.org/wordprocessingml/2006/main" xmlns:w14="http://schemas.microsoft.com/office/word/2010/wordml" xmlns:w15="http://schemas.microsoft.com/office/word/2012/wordml" xmlns:w16cid="http://schemas.microsoft.com/office/word/2016/wordml/cid" xmlns:w16se="http://schemas.microsoft.com/office/word/2015/wordml/symex" xmlns:wpg="http://schemas.microsoft.com/office/word/2010/wordprocessingGroup" xmlns:wpi="http://schemas.microsoft.com/office/word/2010/wordprocessingInk" xmlns:wne="http://schemas.microsoft.com/office/word/2006/wordml" xmlns:wps="http://schemas.microsoft.com/office/word/2010/wordprocessingShape" mc:Ignorable="w14 w15 w16se w16cid wp14">
   <w:abstractNum w:abstractNumId="0" w15:restartNumberingAfterBreak="0">
     <w:nsid w:val="010A1917"/>
     <w:multiLevelType w:val="hybridMultilevel"/>
@@ -8954,41 +8749,41 @@
       </w:pPr>
     </w:lvl>
   </w:abstractNum>
-  <w:num w:numId="1" w16cid:durableId="1563714059">
+  <w:num w:numId="1">
     <w:abstractNumId w:val="7"/>
   </w:num>
-  <w:num w:numId="2" w16cid:durableId="1374231980">
+  <w:num w:numId="2">
     <w:abstractNumId w:val="5"/>
   </w:num>
-  <w:num w:numId="3" w16cid:durableId="1258631650">
+  <w:num w:numId="3">
     <w:abstractNumId w:val="3"/>
   </w:num>
-  <w:num w:numId="4" w16cid:durableId="1247421542">
+  <w:num w:numId="4">
     <w:abstractNumId w:val="6"/>
   </w:num>
-  <w:num w:numId="5" w16cid:durableId="386730176">
+  <w:num w:numId="5">
     <w:abstractNumId w:val="2"/>
   </w:num>
-  <w:num w:numId="6" w16cid:durableId="1350375828">
+  <w:num w:numId="6">
     <w:abstractNumId w:val="9"/>
   </w:num>
-  <w:num w:numId="7" w16cid:durableId="2088769465">
+  <w:num w:numId="7">
     <w:abstractNumId w:val="1"/>
   </w:num>
-  <w:num w:numId="8" w16cid:durableId="558520762">
+  <w:num w:numId="8">
     <w:abstractNumId w:val="0"/>
   </w:num>
-  <w:num w:numId="9" w16cid:durableId="379600589">
+  <w:num w:numId="9">
     <w:abstractNumId w:val="4"/>
   </w:num>
-  <w:num w:numId="10" w16cid:durableId="364212437">
+  <w:num w:numId="10">
     <w:abstractNumId w:val="8"/>
   </w:num>
 </w:numbering>
 </file>
 
 <file path=word/people.xml><?xml version="1.0" encoding="utf-8"?>
-<w15:people xmlns:wpc="http://schemas.microsoft.com/office/word/2010/wordprocessingCanvas" xmlns:cx="http://schemas.microsoft.com/office/drawing/2014/chartex" xmlns:cx1="http://schemas.microsoft.com/office/drawing/2015/9/8/chartex" xmlns:cx2="http://schemas.microsoft.com/office/drawing/2015/10/21/chartex" xmlns:cx3="http://schemas.microsoft.com/office/drawing/2016/5/9/chartex" xmlns:cx4="http://schemas.microsoft.com/office/drawing/2016/5/10/chartex" xmlns:cx5="http://schemas.microsoft.com/office/drawing/2016/5/11/chartex" xmlns:cx6="http://schemas.microsoft.com/office/drawing/2016/5/12/chartex" xmlns:cx7="http://schemas.microsoft.com/office/drawing/2016/5/13/chartex" xmlns:cx8="http://schemas.microsoft.com/office/drawing/2016/5/14/chartex" xmlns:mc="http://schemas.openxmlformats.org/markup-compatibility/2006" xmlns:aink="http://schemas.microsoft.com/office/drawing/2016/ink" xmlns:am3d="http://schemas.microsoft.com/office/drawing/2017/model3d" xmlns:o="urn:schemas-microsoft-com:office:office" xmlns:oel="http://schemas.microsoft.com/office/2019/extlst" xmlns:r="http://schemas.openxmlformats.org/officeDocument/2006/relationships" xmlns:m="http://schemas.openxmlformats.org/officeDocument/2006/math" xmlns:v="urn:schemas-microsoft-com:vml" xmlns:wp14="http://schemas.microsoft.com/office/word/2010/wordprocessingDrawing" xmlns:wp="http://schemas.openxmlformats.org/drawingml/2006/wordprocessingDrawing" xmlns:w10="urn:schemas-microsoft-com:office:word" xmlns:w="http://schemas.openxmlformats.org/wordprocessingml/2006/main" xmlns:w14="http://schemas.microsoft.com/office/word/2010/wordml" xmlns:w15="http://schemas.microsoft.com/office/word/2012/wordml" xmlns:w16cex="http://schemas.microsoft.com/office/word/2018/wordml/cex" xmlns:w16cid="http://schemas.microsoft.com/office/word/2016/wordml/cid" xmlns:w16="http://schemas.microsoft.com/office/word/2018/wordml" xmlns:w16sdtdh="http://schemas.microsoft.com/office/word/2020/wordml/sdtdatahash" xmlns:w16se="http://schemas.microsoft.com/office/word/2015/wordml/symex" xmlns:wpg="http://schemas.microsoft.com/office/word/2010/wordprocessingGroup" xmlns:wpi="http://schemas.microsoft.com/office/word/2010/wordprocessingInk" xmlns:wne="http://schemas.microsoft.com/office/word/2006/wordml" xmlns:wps="http://schemas.microsoft.com/office/word/2010/wordprocessingShape" mc:Ignorable="w14 w15 w16se w16cid w16 w16cex w16sdtdh wp14">
+<w15:people xmlns:wpc="http://schemas.microsoft.com/office/word/2010/wordprocessingCanvas" xmlns:cx="http://schemas.microsoft.com/office/drawing/2014/chartex" xmlns:cx1="http://schemas.microsoft.com/office/drawing/2015/9/8/chartex" xmlns:cx2="http://schemas.microsoft.com/office/drawing/2015/10/21/chartex" xmlns:cx3="http://schemas.microsoft.com/office/drawing/2016/5/9/chartex" xmlns:cx4="http://schemas.microsoft.com/office/drawing/2016/5/10/chartex" xmlns:cx5="http://schemas.microsoft.com/office/drawing/2016/5/11/chartex" xmlns:cx6="http://schemas.microsoft.com/office/drawing/2016/5/12/chartex" xmlns:cx7="http://schemas.microsoft.com/office/drawing/2016/5/13/chartex" xmlns:cx8="http://schemas.microsoft.com/office/drawing/2016/5/14/chartex" xmlns:mc="http://schemas.openxmlformats.org/markup-compatibility/2006" xmlns:aink="http://schemas.microsoft.com/office/drawing/2016/ink" xmlns:am3d="http://schemas.microsoft.com/office/drawing/2017/model3d" xmlns:o="urn:schemas-microsoft-com:office:office" xmlns:r="http://schemas.openxmlformats.org/officeDocument/2006/relationships" xmlns:m="http://schemas.openxmlformats.org/officeDocument/2006/math" xmlns:v="urn:schemas-microsoft-com:vml" xmlns:wp14="http://schemas.microsoft.com/office/word/2010/wordprocessingDrawing" xmlns:wp="http://schemas.openxmlformats.org/drawingml/2006/wordprocessingDrawing" xmlns:w10="urn:schemas-microsoft-com:office:word" xmlns:w="http://schemas.openxmlformats.org/wordprocessingml/2006/main" xmlns:w14="http://schemas.microsoft.com/office/word/2010/wordml" xmlns:w15="http://schemas.microsoft.com/office/word/2012/wordml" xmlns:w16cid="http://schemas.microsoft.com/office/word/2016/wordml/cid" xmlns:w16se="http://schemas.microsoft.com/office/word/2015/wordml/symex" xmlns:wpg="http://schemas.microsoft.com/office/word/2010/wordprocessingGroup" xmlns:wpi="http://schemas.microsoft.com/office/word/2010/wordprocessingInk" xmlns:wne="http://schemas.microsoft.com/office/word/2006/wordml" xmlns:wps="http://schemas.microsoft.com/office/word/2010/wordprocessingShape" mc:Ignorable="w14 w15 w16se w16cid wp14">
   <w15:person w15:author="christine.nussbaum">
     <w15:presenceInfo w15:providerId="AD" w15:userId="S::christine.nussbaum@uni-jena.de::94e65631-3463-4783-acd6-cf4969c56d12"/>
   </w15:person>
@@ -8996,7 +8791,7 @@
 </file>
 
 <file path=word/styles.xml><?xml version="1.0" encoding="utf-8"?>
-<w:styles xmlns:mc="http://schemas.openxmlformats.org/markup-compatibility/2006" xmlns:r="http://schemas.openxmlformats.org/officeDocument/2006/relationships" xmlns:w="http://schemas.openxmlformats.org/wordprocessingml/2006/main" xmlns:w14="http://schemas.microsoft.com/office/word/2010/wordml" xmlns:w15="http://schemas.microsoft.com/office/word/2012/wordml" xmlns:w16cex="http://schemas.microsoft.com/office/word/2018/wordml/cex" xmlns:w16cid="http://schemas.microsoft.com/office/word/2016/wordml/cid" xmlns:w16="http://schemas.microsoft.com/office/word/2018/wordml" xmlns:w16sdtdh="http://schemas.microsoft.com/office/word/2020/wordml/sdtdatahash" xmlns:w16se="http://schemas.microsoft.com/office/word/2015/wordml/symex" mc:Ignorable="w14 w15 w16se w16cid w16 w16cex w16sdtdh">
+<w:styles xmlns:mc="http://schemas.openxmlformats.org/markup-compatibility/2006" xmlns:r="http://schemas.openxmlformats.org/officeDocument/2006/relationships" xmlns:w="http://schemas.openxmlformats.org/wordprocessingml/2006/main" xmlns:w14="http://schemas.microsoft.com/office/word/2010/wordml" xmlns:w15="http://schemas.microsoft.com/office/word/2012/wordml" xmlns:w16cid="http://schemas.microsoft.com/office/word/2016/wordml/cid" xmlns:w16se="http://schemas.microsoft.com/office/word/2015/wordml/symex" mc:Ignorable="w14 w15 w16se w16cid">
   <w:docDefaults>
     <w:rPrDefault>
       <w:rPr>
@@ -9012,7 +8807,7 @@
       </w:pPr>
     </w:pPrDefault>
   </w:docDefaults>
-  <w:latentStyles w:defLockedState="0" w:defUIPriority="99" w:defSemiHidden="0" w:defUnhideWhenUsed="0" w:defQFormat="0" w:count="376">
+  <w:latentStyles w:defLockedState="0" w:defUIPriority="99" w:defSemiHidden="0" w:defUnhideWhenUsed="0" w:defQFormat="0" w:count="375">
     <w:lsdException w:name="Normal" w:uiPriority="0" w:qFormat="1"/>
     <w:lsdException w:name="heading 1" w:uiPriority="9" w:qFormat="1"/>
     <w:lsdException w:name="heading 2" w:semiHidden="1" w:uiPriority="9" w:unhideWhenUsed="1" w:qFormat="1"/>
@@ -9388,7 +9183,6 @@
     <w:lsdException w:name="Smart Hyperlink" w:semiHidden="1" w:unhideWhenUsed="1"/>
     <w:lsdException w:name="Hashtag" w:semiHidden="1" w:unhideWhenUsed="1"/>
     <w:lsdException w:name="Unresolved Mention" w:semiHidden="1" w:unhideWhenUsed="1"/>
-    <w:lsdException w:name="Smart Link" w:semiHidden="1" w:unhideWhenUsed="1"/>
   </w:latentStyles>
   <w:style w:type="paragraph" w:default="1" w:styleId="Standard">
     <w:name w:val="Normal"/>
@@ -9684,6 +9478,36 @@
     <w:link w:val="Fuzeile"/>
     <w:uiPriority w:val="99"/>
     <w:rsid w:val="00353624"/>
+  </w:style>
+  <w:style w:type="paragraph" w:styleId="Sprechblasentext">
+    <w:name w:val="Balloon Text"/>
+    <w:basedOn w:val="Standard"/>
+    <w:link w:val="SprechblasentextZchn"/>
+    <w:uiPriority w:val="99"/>
+    <w:semiHidden/>
+    <w:unhideWhenUsed/>
+    <w:rsid w:val="00082093"/>
+    <w:pPr>
+      <w:spacing w:after="0" w:line="240" w:lineRule="auto"/>
+    </w:pPr>
+    <w:rPr>
+      <w:rFonts w:ascii="Segoe UI" w:hAnsi="Segoe UI" w:cs="Segoe UI"/>
+      <w:sz w:val="18"/>
+      <w:szCs w:val="18"/>
+    </w:rPr>
+  </w:style>
+  <w:style w:type="character" w:customStyle="1" w:styleId="SprechblasentextZchn">
+    <w:name w:val="Sprechblasentext Zchn"/>
+    <w:basedOn w:val="Absatz-Standardschriftart"/>
+    <w:link w:val="Sprechblasentext"/>
+    <w:uiPriority w:val="99"/>
+    <w:semiHidden/>
+    <w:rsid w:val="00082093"/>
+    <w:rPr>
+      <w:rFonts w:ascii="Segoe UI" w:hAnsi="Segoe UI" w:cs="Segoe UI"/>
+      <w:sz w:val="18"/>
+      <w:szCs w:val="18"/>
+    </w:rPr>
   </w:style>
 </w:styles>
 </file>
@@ -9988,7 +9812,7 @@
 </file>
 
 <file path=customXml/itemProps1.xml><?xml version="1.0" encoding="utf-8"?>
-<ds:datastoreItem xmlns:ds="http://schemas.openxmlformats.org/officeDocument/2006/customXml" ds:itemID="{68FF8EAF-EAB4-454C-8F26-19F68067EDFC}">
+<ds:datastoreItem xmlns:ds="http://schemas.openxmlformats.org/officeDocument/2006/customXml" ds:itemID="{7AEADCA0-2CBE-4C4A-8BBF-740AC235CCF3}">
   <ds:schemaRefs>
     <ds:schemaRef ds:uri="http://schemas.openxmlformats.org/officeDocument/2006/bibliography"/>
   </ds:schemaRefs>

</xml_diff>